<commit_message>
update to release and update report
</commit_message>
<xml_diff>
--- a/hw1/report.docx
+++ b/hw1/report.docx
@@ -35,6 +35,7 @@
         </w:rPr>
         <w:t xml:space="preserve"> Image Processing </w:t>
       </w:r>
+      <w:proofErr w:type="spellStart"/>
       <w:r>
         <w:rPr>
           <w:rFonts w:asciiTheme="majorHAnsi" w:eastAsiaTheme="majorEastAsia" w:hAnsiTheme="majorHAnsi" w:cstheme="majorBidi"/>
@@ -43,7 +44,18 @@
           <w:sz w:val="36"/>
           <w:szCs w:val="36"/>
         </w:rPr>
-        <w:t>Hw 1</w:t>
+        <w:t>Hw</w:t>
+      </w:r>
+      <w:proofErr w:type="spellEnd"/>
+      <w:r>
+        <w:rPr>
+          <w:rFonts w:asciiTheme="majorHAnsi" w:eastAsiaTheme="majorEastAsia" w:hAnsiTheme="majorHAnsi" w:cstheme="majorBidi"/>
+          <w:b/>
+          <w:bCs/>
+          <w:sz w:val="36"/>
+          <w:szCs w:val="36"/>
+        </w:rPr>
+        <w:t xml:space="preserve"> 1</w:t>
       </w:r>
     </w:p>
     <w:p>
@@ -5255,7 +5267,6 @@
     <w:p>
       <w:pPr>
         <w:rPr>
-          <w:rFonts w:hint="eastAsia"/>
           <w:b/>
         </w:rPr>
       </w:pPr>
@@ -5336,7 +5347,6 @@
           <w:numId w:val="6"/>
         </w:numPr>
         <w:rPr>
-          <w:rFonts w:hint="eastAsia"/>
           <w:bCs/>
         </w:rPr>
       </w:pPr>
@@ -5655,7 +5665,21 @@
           <w:rFonts w:hint="eastAsia"/>
           <w:bCs/>
         </w:rPr>
-        <w:t>元素，重複第三步直到</w:t>
+        <w:t>元素，重複第</w:t>
+      </w:r>
+      <w:r>
+        <w:rPr>
+          <w:rFonts w:hint="eastAsia"/>
+          <w:bCs/>
+        </w:rPr>
+        <w:t>3,4</w:t>
+      </w:r>
+      <w:r>
+        <w:rPr>
+          <w:rFonts w:hint="eastAsia"/>
+          <w:bCs/>
+        </w:rPr>
+        <w:t>步直到</w:t>
       </w:r>
       <w:r>
         <w:rPr>
@@ -5695,15 +5719,22 @@
           <w:rFonts w:hint="eastAsia"/>
           <w:bCs/>
         </w:rPr>
-        <w:t>重複第二步直到迭代完成</w:t>
-      </w:r>
-    </w:p>
-    <w:p>
-      <w:pPr>
-        <w:rPr>
-          <w:b/>
-        </w:rPr>
-      </w:pPr>
+        <w:t>重複第</w:t>
+      </w:r>
+      <w:r>
+        <w:rPr>
+          <w:rFonts w:hint="eastAsia"/>
+          <w:bCs/>
+        </w:rPr>
+        <w:t>2</w:t>
+      </w:r>
+      <w:r>
+        <w:rPr>
+          <w:rFonts w:hint="eastAsia"/>
+          <w:bCs/>
+        </w:rPr>
+        <w:t>步直到迭代完成</w:t>
+      </w:r>
     </w:p>
     <w:p>
       <w:pPr>
@@ -6282,10 +6313,23 @@
       </w:pPr>
       <w:r>
         <w:rPr>
-          <w:b/>
-        </w:rPr>
-        <w:tab/>
-      </w:r>
+          <w:rFonts w:hint="eastAsia"/>
+          <w:bCs/>
+        </w:rPr>
+        <w:t>步驟如下</w:t>
+      </w:r>
+    </w:p>
+    <w:p>
+      <w:pPr>
+        <w:pStyle w:val="a4"/>
+        <w:numPr>
+          <w:ilvl w:val="0"/>
+          <w:numId w:val="7"/>
+        </w:numPr>
+        <w:rPr>
+          <w:bCs/>
+        </w:rPr>
+      </w:pPr>
       <w:r>
         <w:rPr>
           <w:rFonts w:hint="eastAsia"/>
@@ -6312,7 +6356,49 @@
           <w:rFonts w:hint="eastAsia"/>
           <w:bCs/>
         </w:rPr>
-        <w:t>隨機挑一組對應點</w:t>
+        <w:t>隨機挑一組</w:t>
+      </w:r>
+      <w:r>
+        <w:rPr>
+          <w:rFonts w:hint="eastAsia"/>
+          <w:bCs/>
+        </w:rPr>
+        <w:t>分別在</w:t>
+      </w:r>
+      <w:r>
+        <w:rPr>
+          <w:rFonts w:hint="eastAsia"/>
+          <w:bCs/>
+        </w:rPr>
+        <w:t>A</w:t>
+      </w:r>
+      <w:r>
+        <w:rPr>
+          <w:rFonts w:hint="eastAsia"/>
+          <w:bCs/>
+        </w:rPr>
+        <w:t>圖與</w:t>
+      </w:r>
+      <w:r>
+        <w:rPr>
+          <w:rFonts w:hint="eastAsia"/>
+          <w:bCs/>
+        </w:rPr>
+        <w:t>B</w:t>
+      </w:r>
+      <w:r>
+        <w:rPr>
+          <w:rFonts w:hint="eastAsia"/>
+          <w:bCs/>
+        </w:rPr>
+        <w:t>圖上的</w:t>
+      </w:r>
+      <w:r>
+        <w:rPr>
+          <w:rFonts w:hint="eastAsia"/>
+          <w:bCs/>
+        </w:rPr>
+        <w:t>對應點</w:t>
       </w:r>
       <w:r>
         <w:rPr>
@@ -6516,13 +6602,7 @@
           <w:rPr>
             <w:rFonts w:ascii="Cambria Math" w:hAnsi="Cambria Math" w:hint="eastAsia"/>
           </w:rPr>
-          <m:t>A=</m:t>
-        </m:r>
-        <m:r>
-          <w:rPr>
-            <w:rFonts w:ascii="Cambria Math" w:hAnsi="Cambria Math" w:hint="eastAsia"/>
-          </w:rPr>
-          <m:t>(</m:t>
+          <m:t>A=(</m:t>
         </m:r>
         <m:sSub>
           <m:sSubPr>
@@ -6537,17 +6617,23 @@
           <m:e>
             <m:r>
               <w:rPr>
-                <w:rFonts w:ascii="Cambria Math" w:hAnsi="Cambria Math" w:hint="eastAsia"/>
-              </w:rPr>
-              <m:t>A</m:t>
+                <w:rFonts w:ascii="Cambria Math" w:hAnsi="Cambria Math"/>
+              </w:rPr>
+              <m:t>x</m:t>
             </m:r>
+            <m:ctrlPr>
+              <w:rPr>
+                <w:rFonts w:ascii="Cambria Math" w:hAnsi="Cambria Math"/>
+                <w:i/>
+              </w:rPr>
+            </m:ctrlPr>
           </m:e>
           <m:sub>
             <m:r>
               <w:rPr>
                 <w:rFonts w:ascii="Cambria Math" w:hAnsi="Cambria Math"/>
               </w:rPr>
-              <m:t>x</m:t>
+              <m:t>A</m:t>
             </m:r>
           </m:sub>
         </m:sSub>
@@ -6572,15 +6658,21 @@
               <w:rPr>
                 <w:rFonts w:ascii="Cambria Math" w:hAnsi="Cambria Math"/>
               </w:rPr>
-              <m:t>A</m:t>
+              <m:t>y</m:t>
             </m:r>
+            <m:ctrlPr>
+              <w:rPr>
+                <w:rFonts w:ascii="Cambria Math" w:hAnsi="Cambria Math"/>
+                <w:i/>
+              </w:rPr>
+            </m:ctrlPr>
           </m:e>
           <m:sub>
             <m:r>
               <w:rPr>
                 <w:rFonts w:ascii="Cambria Math" w:hAnsi="Cambria Math"/>
               </w:rPr>
-              <m:t>y</m:t>
+              <m:t>A</m:t>
             </m:r>
           </m:sub>
         </m:sSub>
@@ -6588,13 +6680,7 @@
           <w:rPr>
             <w:rFonts w:ascii="Cambria Math" w:hAnsi="Cambria Math" w:hint="eastAsia"/>
           </w:rPr>
-          <m:t>)=</m:t>
-        </m:r>
-        <m:r>
-          <w:rPr>
-            <w:rFonts w:ascii="Cambria Math" w:hAnsi="Cambria Math" w:hint="eastAsia"/>
-          </w:rPr>
-          <m:t>(</m:t>
+          <m:t>)=(</m:t>
         </m:r>
         <m:sSubSup>
           <m:sSubSupPr>
@@ -6884,13 +6970,7 @@
           <w:rPr>
             <w:rFonts w:ascii="Cambria Math" w:hAnsi="Cambria Math" w:hint="eastAsia"/>
           </w:rPr>
-          <m:t>B</m:t>
-        </m:r>
-        <m:r>
-          <w:rPr>
-            <w:rFonts w:ascii="Cambria Math" w:hAnsi="Cambria Math" w:hint="eastAsia"/>
-          </w:rPr>
-          <m:t>=</m:t>
+          <m:t>B=</m:t>
         </m:r>
         <m:r>
           <w:rPr>
@@ -6913,15 +6993,21 @@
               <w:rPr>
                 <w:rFonts w:ascii="Cambria Math" w:hAnsi="Cambria Math"/>
               </w:rPr>
-              <m:t>B</m:t>
+              <m:t>x</m:t>
             </m:r>
+            <m:ctrlPr>
+              <w:rPr>
+                <w:rFonts w:ascii="Cambria Math" w:hAnsi="Cambria Math"/>
+                <w:i/>
+              </w:rPr>
+            </m:ctrlPr>
           </m:e>
           <m:sub>
             <m:r>
               <w:rPr>
                 <w:rFonts w:ascii="Cambria Math" w:hAnsi="Cambria Math"/>
               </w:rPr>
-              <m:t>x</m:t>
+              <m:t>B</m:t>
             </m:r>
           </m:sub>
         </m:sSub>
@@ -6946,15 +7032,21 @@
               <w:rPr>
                 <w:rFonts w:ascii="Cambria Math" w:hAnsi="Cambria Math"/>
               </w:rPr>
-              <m:t>B</m:t>
+              <m:t>y</m:t>
             </m:r>
+            <m:ctrlPr>
+              <w:rPr>
+                <w:rFonts w:ascii="Cambria Math" w:hAnsi="Cambria Math"/>
+                <w:i/>
+              </w:rPr>
+            </m:ctrlPr>
           </m:e>
           <m:sub>
             <m:r>
               <w:rPr>
                 <w:rFonts w:ascii="Cambria Math" w:hAnsi="Cambria Math"/>
               </w:rPr>
-              <m:t>y</m:t>
+              <m:t>B</m:t>
             </m:r>
           </m:sub>
         </m:sSub>
@@ -7253,12 +7345,24 @@
         </w:rPr>
         <w:t>圖的中心點座標</w:t>
       </w:r>
-      <w:r>
-        <w:rPr>
-          <w:rFonts w:hint="eastAsia"/>
-          <w:bCs/>
-        </w:rPr>
-        <w:t>，根據兩向量比例求出</w:t>
+    </w:p>
+    <w:p>
+      <w:pPr>
+        <w:pStyle w:val="a4"/>
+        <w:numPr>
+          <w:ilvl w:val="0"/>
+          <w:numId w:val="7"/>
+        </w:numPr>
+        <w:rPr>
+          <w:bCs/>
+        </w:rPr>
+      </w:pPr>
+      <w:r>
+        <w:rPr>
+          <w:rFonts w:hint="eastAsia"/>
+          <w:bCs/>
+        </w:rPr>
+        <w:t>根據兩向量比例求出</w:t>
       </w:r>
       <w:r>
         <w:rPr>
@@ -7271,9 +7375,22 @@
         <w:rPr>
           <w:bCs/>
         </w:rPr>
-        <w:t xml:space="preserve">caling factor = </w:t>
+        <w:t>caling factor</w:t>
+      </w:r>
+      <w:r>
+        <w:rPr>
+          <w:rFonts w:hint="eastAsia"/>
+          <w:bCs/>
+        </w:rPr>
+        <w:t xml:space="preserve"> </w:t>
       </w:r>
       <m:oMath>
+        <m:r>
+          <w:rPr>
+            <w:rFonts w:ascii="Cambria Math" w:hAnsi="Cambria Math"/>
+          </w:rPr>
+          <m:t>s=</m:t>
+        </m:r>
         <m:f>
           <m:fPr>
             <m:ctrlPr>
@@ -7302,18 +7419,24 @@
           </m:den>
         </m:f>
       </m:oMath>
-      <w:r>
-        <w:rPr>
-          <w:rFonts w:hint="eastAsia"/>
-          <w:bCs/>
-        </w:rPr>
-        <w:t>，再</w:t>
-      </w:r>
-      <w:r>
-        <w:rPr>
-          <w:rFonts w:hint="eastAsia"/>
-          <w:bCs/>
-        </w:rPr>
+    </w:p>
+    <w:p>
+      <w:pPr>
+        <w:pStyle w:val="a4"/>
+        <w:numPr>
+          <w:ilvl w:val="0"/>
+          <w:numId w:val="7"/>
+        </w:numPr>
+        <w:rPr>
+          <w:bCs/>
+        </w:rPr>
+      </w:pPr>
+      <w:r>
+        <w:rPr>
+          <w:rFonts w:hint="eastAsia"/>
+          <w:bCs/>
+        </w:rPr>
+        <w:lastRenderedPageBreak/>
         <w:t>根據餘弦公式</w:t>
       </w:r>
       <m:oMath>
@@ -7459,7 +7582,6 @@
           <w:rPr>
             <w:rFonts w:ascii="Cambria Math" w:hAnsi="Cambria Math"/>
           </w:rPr>
-          <w:lastRenderedPageBreak/>
           <m:t>θ</m:t>
         </m:r>
       </m:oMath>
@@ -7515,7 +7637,7 @@
                   <w:rPr>
                     <w:rFonts w:ascii="Cambria Math" w:hAnsi="Cambria Math"/>
                   </w:rPr>
-                  <m:t>A</m:t>
+                  <m:t>x</m:t>
                 </m:r>
               </m:e>
               <m:sub>
@@ -7523,7 +7645,7 @@
                   <w:rPr>
                     <w:rFonts w:ascii="Cambria Math" w:hAnsi="Cambria Math"/>
                   </w:rPr>
-                  <m:t>x</m:t>
+                  <m:t>A</m:t>
                 </m:r>
               </m:sub>
             </m:sSub>
@@ -7548,15 +7670,21 @@
                   <w:rPr>
                     <w:rFonts w:ascii="Cambria Math" w:hAnsi="Cambria Math"/>
                   </w:rPr>
-                  <m:t>B</m:t>
+                  <m:t>y</m:t>
                 </m:r>
+                <m:ctrlPr>
+                  <w:rPr>
+                    <w:rFonts w:ascii="Cambria Math" w:hAnsi="Cambria Math"/>
+                    <w:i/>
+                  </w:rPr>
+                </m:ctrlPr>
               </m:e>
               <m:sub>
                 <m:r>
                   <w:rPr>
                     <w:rFonts w:ascii="Cambria Math" w:hAnsi="Cambria Math"/>
                   </w:rPr>
-                  <m:t>y</m:t>
+                  <m:t>B</m:t>
                 </m:r>
               </m:sub>
             </m:sSub>
@@ -7583,15 +7711,21 @@
               <w:rPr>
                 <w:rFonts w:ascii="Cambria Math" w:hAnsi="Cambria Math"/>
               </w:rPr>
-              <m:t>A</m:t>
+              <m:t>y</m:t>
             </m:r>
+            <m:ctrlPr>
+              <w:rPr>
+                <w:rFonts w:ascii="Cambria Math" w:hAnsi="Cambria Math"/>
+                <w:i/>
+              </w:rPr>
+            </m:ctrlPr>
           </m:e>
           <m:sub>
             <m:r>
               <w:rPr>
                 <w:rFonts w:ascii="Cambria Math" w:hAnsi="Cambria Math"/>
               </w:rPr>
-              <m:t>y</m:t>
+              <m:t>A</m:t>
             </m:r>
           </m:sub>
         </m:sSub>
@@ -7616,15 +7750,21 @@
               <w:rPr>
                 <w:rFonts w:ascii="Cambria Math" w:hAnsi="Cambria Math"/>
               </w:rPr>
-              <m:t>B</m:t>
+              <m:t>x</m:t>
             </m:r>
+            <m:ctrlPr>
+              <w:rPr>
+                <w:rFonts w:ascii="Cambria Math" w:hAnsi="Cambria Math"/>
+                <w:i/>
+              </w:rPr>
+            </m:ctrlPr>
           </m:e>
           <m:sub>
             <m:r>
               <w:rPr>
                 <w:rFonts w:ascii="Cambria Math" w:hAnsi="Cambria Math"/>
               </w:rPr>
-              <m:t>x</m:t>
+              <m:t>B</m:t>
             </m:r>
           </m:sub>
         </m:sSub>
@@ -7728,6 +7868,11 @@
     </w:p>
     <w:p>
       <w:pPr>
+        <w:pStyle w:val="a4"/>
+        <w:numPr>
+          <w:ilvl w:val="0"/>
+          <w:numId w:val="7"/>
+        </w:numPr>
         <w:rPr>
           <w:rFonts w:hint="eastAsia"/>
           <w:bCs/>
@@ -7784,47 +7929,14 @@
           <w:rFonts w:hint="eastAsia"/>
           <w:bCs/>
         </w:rPr>
-        <w:t>後，再</w:t>
-      </w:r>
-      <w:r>
-        <w:rPr>
-          <w:rFonts w:hint="eastAsia"/>
-          <w:bCs/>
-        </w:rPr>
-        <w:t>根據</w:t>
-      </w:r>
-      <w:r>
-        <w:rPr>
-          <w:bCs/>
-        </w:rPr>
-        <w:t>scaling</w:t>
-      </w:r>
-      <w:r>
-        <w:rPr>
-          <w:rFonts w:hint="eastAsia"/>
-          <w:bCs/>
-        </w:rPr>
-        <w:t>與</w:t>
-      </w:r>
-      <w:r>
-        <w:rPr>
-          <w:rFonts w:hint="eastAsia"/>
-          <w:bCs/>
-        </w:rPr>
-        <w:t>r</w:t>
-      </w:r>
-      <w:r>
-        <w:rPr>
-          <w:bCs/>
-        </w:rPr>
-        <w:t>otation transformation</w:t>
-      </w:r>
-      <w:r>
-        <w:rPr>
-          <w:rFonts w:hint="eastAsia"/>
-          <w:bCs/>
-        </w:rPr>
-        <w:t>將</w:t>
+        <w:t>後，</w:t>
+      </w:r>
+      <w:r>
+        <w:rPr>
+          <w:rFonts w:hint="eastAsia"/>
+          <w:bCs/>
+        </w:rPr>
+        <w:t>便可以將</w:t>
       </w:r>
       <w:r>
         <w:rPr>
@@ -7838,355 +7950,649 @@
           <w:rFonts w:hint="eastAsia"/>
           <w:bCs/>
         </w:rPr>
-        <w:t>圖上的點轉回圖，</w:t>
-      </w:r>
-    </w:p>
-    <w:p>
-      <w:pPr>
-        <w:rPr>
-          <w:rFonts w:hint="eastAsia"/>
-          <w:bCs/>
-        </w:rPr>
-      </w:pPr>
-    </w:p>
-    <w:p>
-      <w:r>
-        <w:tab/>
-      </w:r>
-      <w:r>
-        <w:rPr>
-          <w:rFonts w:hint="eastAsia"/>
-        </w:rPr>
-        <w:t>讓使用者在原圖</w:t>
-      </w:r>
-      <w:r>
-        <w:rPr>
-          <w:rFonts w:hint="eastAsia"/>
+        <w:t>圖</w:t>
+      </w:r>
+      <w:r>
+        <w:rPr>
+          <w:rFonts w:hint="eastAsia"/>
+          <w:bCs/>
+        </w:rPr>
+        <w:t>t</w:t>
+      </w:r>
+      <w:r>
+        <w:rPr>
+          <w:bCs/>
+        </w:rPr>
+        <w:t>ransform</w:t>
+      </w:r>
+      <w:r>
+        <w:rPr>
+          <w:rFonts w:hint="eastAsia"/>
+          <w:bCs/>
+        </w:rPr>
+        <w:t>回</w:t>
+      </w:r>
+      <w:r>
+        <w:rPr>
+          <w:rFonts w:hint="eastAsia"/>
+          <w:bCs/>
         </w:rPr>
         <w:t>A</w:t>
       </w:r>
       <w:r>
         <w:rPr>
           <w:rFonts w:hint="eastAsia"/>
-        </w:rPr>
-        <w:t>以及經過</w:t>
-      </w:r>
-      <w:r>
-        <w:rPr>
-          <w:rFonts w:hint="eastAsia"/>
-        </w:rPr>
-        <w:t>transformation</w:t>
-      </w:r>
-      <w:r>
-        <w:rPr>
-          <w:rFonts w:hint="eastAsia"/>
-        </w:rPr>
-        <w:t>的圖</w:t>
-      </w:r>
-      <w:r>
-        <w:rPr>
-          <w:rFonts w:hint="eastAsia"/>
-        </w:rPr>
-        <w:t>B</w:t>
-      </w:r>
-      <w:r>
-        <w:rPr>
-          <w:rFonts w:hint="eastAsia"/>
-        </w:rPr>
-        <w:t>分別標記出</w:t>
-      </w:r>
-      <w:r>
-        <w:rPr>
-          <w:rFonts w:hint="eastAsia"/>
-        </w:rPr>
-        <w:t>4</w:t>
-      </w:r>
-      <w:r>
-        <w:rPr>
-          <w:rFonts w:hint="eastAsia"/>
-        </w:rPr>
-        <w:t>個點，之後計算</w:t>
-      </w:r>
-      <w:r>
-        <w:rPr>
-          <w:rFonts w:hint="eastAsia"/>
-        </w:rPr>
-        <w:t>B</w:t>
-      </w:r>
-      <w:r>
-        <w:rPr>
-          <w:rFonts w:hint="eastAsia"/>
-        </w:rPr>
-        <w:t>圖的上面</w:t>
-      </w:r>
-      <w:r>
-        <w:rPr>
-          <w:rFonts w:hint="eastAsia"/>
-        </w:rPr>
-        <w:t>2</w:t>
-      </w:r>
-      <w:r>
-        <w:rPr>
-          <w:rFonts w:hint="eastAsia"/>
-        </w:rPr>
-        <w:t>點距離</w:t>
-      </w:r>
-      <w:r>
-        <w:rPr>
-          <w:rFonts w:hint="eastAsia"/>
+          <w:bCs/>
+        </w:rPr>
+        <w:t>圖，</w:t>
+      </w:r>
+      <w:r>
+        <w:rPr>
+          <w:rFonts w:hint="eastAsia"/>
+          <w:bCs/>
         </w:rPr>
         <w:t>A</w:t>
       </w:r>
       <w:r>
         <w:rPr>
           <w:rFonts w:hint="eastAsia"/>
-        </w:rPr>
-        <w:t>圖的上面</w:t>
-      </w:r>
-      <w:r>
-        <w:rPr>
-          <w:rFonts w:hint="eastAsia"/>
-        </w:rPr>
-        <w:t>2</w:t>
-      </w:r>
-      <w:r>
-        <w:rPr>
-          <w:rFonts w:hint="eastAsia"/>
-        </w:rPr>
-        <w:t>點距離，此數值即為</w:t>
-      </w:r>
-      <w:r>
-        <w:rPr>
-          <w:rFonts w:hint="eastAsia"/>
-        </w:rPr>
-        <w:t>s</w:t>
-      </w:r>
-      <w:r>
-        <w:t>caling factor s</w:t>
-      </w:r>
-      <w:r>
-        <w:rPr>
-          <w:rFonts w:hint="eastAsia"/>
-        </w:rPr>
-        <w:t>。之後用</w:t>
-      </w:r>
-      <w:r>
-        <w:rPr>
-          <w:rFonts w:hint="eastAsia"/>
-        </w:rPr>
-        <w:t>B</w:t>
-      </w:r>
-      <w:r>
-        <w:rPr>
-          <w:rFonts w:hint="eastAsia"/>
-        </w:rPr>
-        <w:t>圖上面</w:t>
-      </w:r>
-      <w:r>
-        <w:rPr>
-          <w:rFonts w:hint="eastAsia"/>
-        </w:rPr>
-        <w:t>2</w:t>
-      </w:r>
-      <w:r>
-        <w:rPr>
-          <w:rFonts w:hint="eastAsia"/>
-        </w:rPr>
-        <w:t>點的座標</w:t>
-      </w:r>
-      <w:r>
-        <w:rPr>
-          <w:rFonts w:hint="eastAsia"/>
-        </w:rPr>
-        <w:t>(x</w:t>
-      </w:r>
-      <w:r>
-        <w:t>1, y1</w:t>
-      </w:r>
-      <w:r>
-        <w:rPr>
-          <w:rFonts w:hint="eastAsia"/>
-        </w:rPr>
-        <w:t>)</w:t>
-      </w:r>
-      <w:r>
-        <w:rPr>
-          <w:rFonts w:hint="eastAsia"/>
-        </w:rPr>
-        <w:t>以及</w:t>
-      </w:r>
-      <w:r>
-        <w:rPr>
-          <w:rFonts w:hint="eastAsia"/>
-        </w:rPr>
-        <w:t>(x</w:t>
-      </w:r>
-      <w:r>
-        <w:t>2, y2</w:t>
-      </w:r>
-      <w:r>
-        <w:rPr>
-          <w:rFonts w:hint="eastAsia"/>
-        </w:rPr>
-        <w:t>)</w:t>
-      </w:r>
-      <w:r>
-        <w:rPr>
-          <w:rFonts w:hint="eastAsia"/>
-        </w:rPr>
-        <w:t>，帶入公式</w:t>
-      </w:r>
-      <w:r>
-        <w:rPr>
-          <w:rFonts w:hint="eastAsia"/>
-        </w:rPr>
-        <w:t>Ar</w:t>
-      </w:r>
-      <w:r>
-        <w:t>ctan(y2-y1/x2-x1)</w:t>
-      </w:r>
-      <w:r>
-        <w:rPr>
-          <w:rFonts w:hint="eastAsia"/>
-        </w:rPr>
-        <w:t>，即可計算出</w:t>
-      </w:r>
-      <w:r>
-        <w:rPr>
-          <w:rFonts w:hint="eastAsia"/>
-        </w:rPr>
-        <w:t xml:space="preserve">rotation angle </w:t>
+          <w:bCs/>
+        </w:rPr>
+        <w:t>圖上的任一點</w:t>
       </w:r>
       <m:oMath>
         <m:r>
           <w:rPr>
             <w:rFonts w:ascii="Cambria Math" w:hAnsi="Cambria Math"/>
           </w:rPr>
-          <m:t>θ</m:t>
+          <m:t>(x,y)</m:t>
         </m:r>
       </m:oMath>
       <w:r>
         <w:rPr>
           <w:rFonts w:hint="eastAsia"/>
         </w:rPr>
-        <w:t>。以此題為例，計算結果為</w:t>
-      </w:r>
-      <w:r>
-        <w:rPr>
-          <w:rFonts w:hint="eastAsia"/>
-        </w:rPr>
-        <w:t>s</w:t>
-      </w:r>
-      <w:r>
-        <w:t>caling factor s</w:t>
-      </w:r>
-      <w:r>
-        <w:rPr>
-          <w:rFonts w:hint="eastAsia"/>
-        </w:rPr>
-        <w:t>=0</w:t>
-      </w:r>
-      <w:r>
-        <w:t>.75</w:t>
-      </w:r>
-      <w:r>
-        <w:rPr>
-          <w:rFonts w:hint="eastAsia"/>
-        </w:rPr>
-        <w:t>，</w:t>
-      </w:r>
-      <w:r>
-        <w:rPr>
-          <w:rFonts w:hint="eastAsia"/>
-        </w:rPr>
-        <w:t xml:space="preserve">rotation angle </w:t>
+        <w:t>與</w:t>
+      </w:r>
+      <w:r>
+        <w:rPr>
+          <w:rFonts w:hint="eastAsia"/>
+        </w:rPr>
+        <w:t>B</w:t>
+      </w:r>
+      <w:r>
+        <w:rPr>
+          <w:rFonts w:hint="eastAsia"/>
+        </w:rPr>
+        <w:t>圖的某點</w:t>
       </w:r>
       <m:oMath>
         <m:r>
           <w:rPr>
             <w:rFonts w:ascii="Cambria Math" w:hAnsi="Cambria Math"/>
           </w:rPr>
-          <m:t>θ=</m:t>
+          <m:t>(x',y')</m:t>
         </m:r>
       </m:oMath>
       <w:r>
         <w:rPr>
           <w:rFonts w:hint="eastAsia"/>
-          <w:iCs/>
-        </w:rPr>
-        <w:t>3</w:t>
-      </w:r>
-      <w:r>
-        <w:rPr>
-          <w:iCs/>
-        </w:rPr>
-        <w:t>0</w:t>
-      </w:r>
-      <w:r>
-        <w:rPr>
-          <w:rFonts w:hint="eastAsia"/>
-          <w:iCs/>
-        </w:rPr>
-        <w:t>度</w:t>
-      </w:r>
-      <w:r>
-        <w:rPr>
-          <w:rFonts w:hint="eastAsia"/>
-        </w:rPr>
-        <w:t>。</w:t>
-      </w:r>
-    </w:p>
-    <w:p>
-      <w:r>
-        <w:rPr>
-          <w:rFonts w:hint="eastAsia"/>
-        </w:rPr>
-        <w:t>要將</w:t>
-      </w:r>
-      <w:r>
-        <w:rPr>
-          <w:rFonts w:hint="eastAsia"/>
+        </w:rPr>
+        <w:t>，之間的對應關係為：</w:t>
+      </w:r>
+    </w:p>
+    <w:p>
+      <w:pPr>
+        <w:pStyle w:val="a4"/>
+        <w:ind w:left="960"/>
+        <w:rPr>
+          <w:bCs/>
+        </w:rPr>
+      </w:pPr>
+      <m:oMathPara>
+        <m:oMath>
+          <m:r>
+            <m:rPr>
+              <m:sty m:val="p"/>
+            </m:rPr>
+            <w:rPr>
+              <w:rFonts w:ascii="Cambria Math" w:hAnsi="Cambria Math"/>
+            </w:rPr>
+            <m:t xml:space="preserve">x’=((x - </m:t>
+          </m:r>
+          <m:sSubSup>
+            <m:sSubSupPr>
+              <m:ctrlPr>
+                <w:rPr>
+                  <w:rFonts w:ascii="Cambria Math" w:hAnsi="Cambria Math"/>
+                  <w:bCs/>
+                  <w:i/>
+                </w:rPr>
+              </m:ctrlPr>
+            </m:sSubSupPr>
+            <m:e>
+              <m:r>
+                <w:rPr>
+                  <w:rFonts w:ascii="Cambria Math" w:hAnsi="Cambria Math"/>
+                </w:rPr>
+                <m:t>x</m:t>
+              </m:r>
+            </m:e>
+            <m:sub>
+              <m:r>
+                <w:rPr>
+                  <w:rFonts w:ascii="Cambria Math" w:hAnsi="Cambria Math"/>
+                </w:rPr>
+                <m:t>center</m:t>
+              </m:r>
+            </m:sub>
+            <m:sup>
+              <m:r>
+                <w:rPr>
+                  <w:rFonts w:ascii="Cambria Math" w:hAnsi="Cambria Math"/>
+                </w:rPr>
+                <m:t>A</m:t>
+              </m:r>
+            </m:sup>
+          </m:sSubSup>
+          <m:r>
+            <m:rPr>
+              <m:sty m:val="p"/>
+            </m:rPr>
+            <w:rPr>
+              <w:rFonts w:ascii="Cambria Math" w:hAnsi="Cambria Math"/>
+            </w:rPr>
+            <m:t>)*cos</m:t>
+          </m:r>
+          <m:r>
+            <w:rPr>
+              <w:rFonts w:ascii="Cambria Math" w:hAnsi="Cambria Math"/>
+            </w:rPr>
+            <m:t>θ</m:t>
+          </m:r>
+          <m:r>
+            <m:rPr>
+              <m:sty m:val="p"/>
+            </m:rPr>
+            <w:rPr>
+              <w:rFonts w:ascii="Cambria Math" w:hAnsi="Cambria Math" w:hint="eastAsia"/>
+            </w:rPr>
+            <m:t xml:space="preserve"> </m:t>
+          </m:r>
+          <m:r>
+            <m:rPr>
+              <m:sty m:val="p"/>
+            </m:rPr>
+            <w:rPr>
+              <w:rFonts w:ascii="Cambria Math" w:hAnsi="Cambria Math"/>
+            </w:rPr>
+            <m:t xml:space="preserve">– (y - </m:t>
+          </m:r>
+          <m:sSubSup>
+            <m:sSubSupPr>
+              <m:ctrlPr>
+                <w:rPr>
+                  <w:rFonts w:ascii="Cambria Math" w:hAnsi="Cambria Math"/>
+                  <w:bCs/>
+                  <w:i/>
+                </w:rPr>
+              </m:ctrlPr>
+            </m:sSubSupPr>
+            <m:e>
+              <m:r>
+                <w:rPr>
+                  <w:rFonts w:ascii="Cambria Math" w:hAnsi="Cambria Math"/>
+                </w:rPr>
+                <m:t>y</m:t>
+              </m:r>
+            </m:e>
+            <m:sub>
+              <m:r>
+                <w:rPr>
+                  <w:rFonts w:ascii="Cambria Math" w:hAnsi="Cambria Math"/>
+                </w:rPr>
+                <m:t>center</m:t>
+              </m:r>
+            </m:sub>
+            <m:sup>
+              <m:r>
+                <w:rPr>
+                  <w:rFonts w:ascii="Cambria Math" w:hAnsi="Cambria Math"/>
+                </w:rPr>
+                <m:t>A</m:t>
+              </m:r>
+            </m:sup>
+          </m:sSubSup>
+          <m:r>
+            <m:rPr>
+              <m:sty m:val="p"/>
+            </m:rPr>
+            <w:rPr>
+              <w:rFonts w:ascii="Cambria Math" w:hAnsi="Cambria Math"/>
+            </w:rPr>
+            <m:t>)*sin</m:t>
+          </m:r>
+          <m:r>
+            <w:rPr>
+              <w:rFonts w:ascii="Cambria Math" w:hAnsi="Cambria Math"/>
+            </w:rPr>
+            <m:t>θ</m:t>
+          </m:r>
+          <m:r>
+            <m:rPr>
+              <m:sty m:val="p"/>
+            </m:rPr>
+            <w:rPr>
+              <w:rFonts w:ascii="Cambria Math" w:hAnsi="Cambria Math"/>
+            </w:rPr>
+            <m:t xml:space="preserve">)*s + </m:t>
+          </m:r>
+          <m:sSubSup>
+            <m:sSubSupPr>
+              <m:ctrlPr>
+                <w:rPr>
+                  <w:rFonts w:ascii="Cambria Math" w:hAnsi="Cambria Math"/>
+                  <w:bCs/>
+                  <w:i/>
+                </w:rPr>
+              </m:ctrlPr>
+            </m:sSubSupPr>
+            <m:e>
+              <m:r>
+                <w:rPr>
+                  <w:rFonts w:ascii="Cambria Math" w:hAnsi="Cambria Math"/>
+                </w:rPr>
+                <m:t>x</m:t>
+              </m:r>
+            </m:e>
+            <m:sub>
+              <m:r>
+                <w:rPr>
+                  <w:rFonts w:ascii="Cambria Math" w:hAnsi="Cambria Math"/>
+                </w:rPr>
+                <m:t>center</m:t>
+              </m:r>
+            </m:sub>
+            <m:sup>
+              <m:r>
+                <w:rPr>
+                  <w:rFonts w:ascii="Cambria Math" w:hAnsi="Cambria Math" w:hint="eastAsia"/>
+                </w:rPr>
+                <m:t>B</m:t>
+              </m:r>
+            </m:sup>
+          </m:sSubSup>
+        </m:oMath>
+      </m:oMathPara>
+    </w:p>
+    <w:p>
+      <w:pPr>
+        <w:pStyle w:val="a4"/>
+        <w:ind w:left="960"/>
+        <w:rPr>
+          <w:bCs/>
+        </w:rPr>
+      </w:pPr>
+      <m:oMathPara>
+        <m:oMath>
+          <m:r>
+            <m:rPr>
+              <m:sty m:val="p"/>
+            </m:rPr>
+            <w:rPr>
+              <w:rFonts w:ascii="Cambria Math" w:hAnsi="Cambria Math"/>
+            </w:rPr>
+            <m:t xml:space="preserve">y’=((x - </m:t>
+          </m:r>
+          <m:sSubSup>
+            <m:sSubSupPr>
+              <m:ctrlPr>
+                <w:rPr>
+                  <w:rFonts w:ascii="Cambria Math" w:hAnsi="Cambria Math"/>
+                  <w:bCs/>
+                  <w:i/>
+                </w:rPr>
+              </m:ctrlPr>
+            </m:sSubSupPr>
+            <m:e>
+              <m:r>
+                <w:rPr>
+                  <w:rFonts w:ascii="Cambria Math" w:hAnsi="Cambria Math"/>
+                </w:rPr>
+                <m:t>x</m:t>
+              </m:r>
+            </m:e>
+            <m:sub>
+              <m:r>
+                <w:rPr>
+                  <w:rFonts w:ascii="Cambria Math" w:hAnsi="Cambria Math"/>
+                </w:rPr>
+                <m:t>center</m:t>
+              </m:r>
+            </m:sub>
+            <m:sup>
+              <m:r>
+                <w:rPr>
+                  <w:rFonts w:ascii="Cambria Math" w:hAnsi="Cambria Math"/>
+                </w:rPr>
+                <m:t>A</m:t>
+              </m:r>
+            </m:sup>
+          </m:sSubSup>
+          <m:r>
+            <m:rPr>
+              <m:sty m:val="p"/>
+            </m:rPr>
+            <w:rPr>
+              <w:rFonts w:ascii="Cambria Math" w:hAnsi="Cambria Math"/>
+            </w:rPr>
+            <m:t>)*sin</m:t>
+          </m:r>
+          <m:r>
+            <w:rPr>
+              <w:rFonts w:ascii="Cambria Math" w:hAnsi="Cambria Math"/>
+            </w:rPr>
+            <m:t>θ</m:t>
+          </m:r>
+          <m:r>
+            <m:rPr>
+              <m:sty m:val="p"/>
+            </m:rPr>
+            <w:rPr>
+              <w:rFonts w:ascii="Cambria Math" w:hAnsi="Cambria Math" w:hint="eastAsia"/>
+            </w:rPr>
+            <m:t xml:space="preserve"> </m:t>
+          </m:r>
+          <m:r>
+            <m:rPr>
+              <m:sty m:val="p"/>
+            </m:rPr>
+            <w:rPr>
+              <w:rFonts w:ascii="Cambria Math" w:hAnsi="Cambria Math"/>
+            </w:rPr>
+            <m:t xml:space="preserve">+ (y - </m:t>
+          </m:r>
+          <m:sSubSup>
+            <m:sSubSupPr>
+              <m:ctrlPr>
+                <w:rPr>
+                  <w:rFonts w:ascii="Cambria Math" w:hAnsi="Cambria Math"/>
+                  <w:bCs/>
+                  <w:i/>
+                </w:rPr>
+              </m:ctrlPr>
+            </m:sSubSupPr>
+            <m:e>
+              <m:r>
+                <w:rPr>
+                  <w:rFonts w:ascii="Cambria Math" w:hAnsi="Cambria Math"/>
+                </w:rPr>
+                <m:t>y</m:t>
+              </m:r>
+            </m:e>
+            <m:sub>
+              <m:r>
+                <w:rPr>
+                  <w:rFonts w:ascii="Cambria Math" w:hAnsi="Cambria Math"/>
+                </w:rPr>
+                <m:t>center</m:t>
+              </m:r>
+            </m:sub>
+            <m:sup>
+              <m:r>
+                <w:rPr>
+                  <w:rFonts w:ascii="Cambria Math" w:hAnsi="Cambria Math"/>
+                </w:rPr>
+                <m:t>A</m:t>
+              </m:r>
+            </m:sup>
+          </m:sSubSup>
+          <m:r>
+            <m:rPr>
+              <m:sty m:val="p"/>
+            </m:rPr>
+            <w:rPr>
+              <w:rFonts w:ascii="Cambria Math" w:hAnsi="Cambria Math"/>
+            </w:rPr>
+            <m:t>)*cos</m:t>
+          </m:r>
+          <m:r>
+            <w:rPr>
+              <w:rFonts w:ascii="Cambria Math" w:hAnsi="Cambria Math"/>
+            </w:rPr>
+            <m:t>θ</m:t>
+          </m:r>
+          <m:r>
+            <m:rPr>
+              <m:sty m:val="p"/>
+            </m:rPr>
+            <w:rPr>
+              <w:rFonts w:ascii="Cambria Math" w:hAnsi="Cambria Math"/>
+            </w:rPr>
+            <m:t xml:space="preserve">)*s + </m:t>
+          </m:r>
+          <m:sSubSup>
+            <m:sSubSupPr>
+              <m:ctrlPr>
+                <w:rPr>
+                  <w:rFonts w:ascii="Cambria Math" w:hAnsi="Cambria Math"/>
+                  <w:bCs/>
+                  <w:i/>
+                </w:rPr>
+              </m:ctrlPr>
+            </m:sSubSupPr>
+            <m:e>
+              <m:r>
+                <w:rPr>
+                  <w:rFonts w:ascii="Cambria Math" w:hAnsi="Cambria Math"/>
+                </w:rPr>
+                <m:t>x</m:t>
+              </m:r>
+            </m:e>
+            <m:sub>
+              <m:r>
+                <w:rPr>
+                  <w:rFonts w:ascii="Cambria Math" w:hAnsi="Cambria Math"/>
+                </w:rPr>
+                <m:t>center</m:t>
+              </m:r>
+            </m:sub>
+            <m:sup>
+              <m:r>
+                <w:rPr>
+                  <w:rFonts w:ascii="Cambria Math" w:hAnsi="Cambria Math" w:hint="eastAsia"/>
+                </w:rPr>
+                <m:t>B</m:t>
+              </m:r>
+            </m:sup>
+          </m:sSubSup>
+        </m:oMath>
+      </m:oMathPara>
+    </w:p>
+    <w:p>
+      <w:pPr>
+        <w:pStyle w:val="a4"/>
+        <w:ind w:left="960"/>
+        <w:jc w:val="both"/>
+        <w:rPr>
+          <w:rFonts w:hint="eastAsia"/>
+        </w:rPr>
+      </w:pPr>
+      <w:r>
+        <w:rPr>
+          <w:rFonts w:hint="eastAsia"/>
+          <w:bCs/>
+        </w:rPr>
+        <w:t>若要將</w:t>
+      </w:r>
+      <w:r>
+        <w:rPr>
+          <w:rFonts w:hint="eastAsia"/>
+          <w:bCs/>
         </w:rPr>
         <w:t>B</w:t>
       </w:r>
       <w:r>
         <w:rPr>
           <w:rFonts w:hint="eastAsia"/>
-        </w:rPr>
-        <w:t>圖轉換回</w:t>
-      </w:r>
-      <w:r>
-        <w:rPr>
-          <w:rFonts w:hint="eastAsia"/>
+          <w:bCs/>
+        </w:rPr>
+        <w:t>圖</w:t>
+      </w:r>
+      <w:r>
+        <w:rPr>
+          <w:rFonts w:hint="eastAsia"/>
+          <w:bCs/>
+        </w:rPr>
+        <w:t>t</w:t>
+      </w:r>
+      <w:r>
+        <w:rPr>
+          <w:bCs/>
+        </w:rPr>
+        <w:t>ransform</w:t>
+      </w:r>
+      <w:r>
+        <w:rPr>
+          <w:rFonts w:hint="eastAsia"/>
+          <w:bCs/>
+        </w:rPr>
+        <w:t>回</w:t>
+      </w:r>
+      <w:r>
+        <w:rPr>
+          <w:rFonts w:hint="eastAsia"/>
+          <w:bCs/>
         </w:rPr>
         <w:t>A</w:t>
       </w:r>
       <w:r>
         <w:rPr>
           <w:rFonts w:hint="eastAsia"/>
-        </w:rPr>
-        <w:t>，要結果的每個</w:t>
-      </w:r>
-      <w:r>
-        <w:rPr>
-          <w:rFonts w:hint="eastAsia"/>
-        </w:rPr>
-        <w:t>pixel</w:t>
-      </w:r>
-      <w:r>
-        <w:rPr>
-          <w:rFonts w:hint="eastAsia"/>
-        </w:rPr>
-        <w:t>新座標</w:t>
-      </w:r>
-      <w:r>
-        <w:rPr>
-          <w:rFonts w:hint="eastAsia"/>
-        </w:rPr>
-        <w:t>(x</w:t>
-      </w:r>
-      <w:r>
-        <w:t>, y</w:t>
+          <w:bCs/>
+        </w:rPr>
+        <w:t>圖</w:t>
+      </w:r>
+      <w:r>
+        <w:rPr>
+          <w:rFonts w:hint="eastAsia"/>
+          <w:bCs/>
+        </w:rPr>
+        <w:t>，則相當於要使用</w:t>
+      </w:r>
+      <w:r>
+        <w:rPr>
+          <w:rFonts w:hint="eastAsia"/>
+          <w:bCs/>
+        </w:rPr>
+        <w:t>B</w:t>
+      </w:r>
+      <w:r>
+        <w:rPr>
+          <w:rFonts w:hint="eastAsia"/>
+          <w:bCs/>
+        </w:rPr>
+        <w:t>圖片的像素點去填滿</w:t>
+      </w:r>
+      <w:r>
+        <w:rPr>
+          <w:rFonts w:hint="eastAsia"/>
+          <w:bCs/>
+        </w:rPr>
+        <w:t>A</w:t>
+      </w:r>
+      <w:r>
+        <w:rPr>
+          <w:rFonts w:hint="eastAsia"/>
+          <w:bCs/>
+        </w:rPr>
+        <w:t>圖中的任一點，然而，若採用上述的</w:t>
+      </w:r>
+      <w:r>
+        <w:rPr>
+          <w:rFonts w:hint="eastAsia"/>
+        </w:rPr>
+        <w:t>對應關係</w:t>
+      </w:r>
+      <w:r>
+        <w:rPr>
+          <w:rFonts w:hint="eastAsia"/>
+        </w:rPr>
+        <w:t>進行計畫，得出的</w:t>
+      </w:r>
+      <m:oMath>
+        <m:r>
+          <w:rPr>
+            <w:rFonts w:ascii="Cambria Math" w:hAnsi="Cambria Math"/>
+          </w:rPr>
+          <m:t>(x',y')</m:t>
+        </m:r>
+      </m:oMath>
+      <w:r>
+        <w:rPr>
+          <w:rFonts w:hint="eastAsia"/>
+        </w:rPr>
+        <w:t>並不一定為整數，也就是</w:t>
+      </w:r>
+      <w:r>
+        <w:rPr>
+          <w:rFonts w:hint="eastAsia"/>
+        </w:rPr>
+        <w:t>A</w:t>
+      </w:r>
+      <w:r>
+        <w:rPr>
+          <w:rFonts w:hint="eastAsia"/>
+        </w:rPr>
+        <w:t>圖與</w:t>
+      </w:r>
+      <w:r>
+        <w:rPr>
+          <w:rFonts w:hint="eastAsia"/>
+        </w:rPr>
+        <w:t>B</w:t>
+      </w:r>
+      <w:r>
+        <w:rPr>
+          <w:rFonts w:hint="eastAsia"/>
+        </w:rPr>
+        <w:t>圖間的像素點並非一對一的關係。</w:t>
+      </w:r>
+    </w:p>
+    <w:p>
+      <w:pPr>
+        <w:pStyle w:val="a4"/>
+        <w:numPr>
+          <w:ilvl w:val="0"/>
+          <w:numId w:val="7"/>
+        </w:numPr>
+        <w:rPr>
+          <w:bCs/>
+        </w:rPr>
+      </w:pPr>
+      <w:r>
+        <w:rPr>
+          <w:rFonts w:hint="eastAsia"/>
+        </w:rPr>
+        <w:t>為了獲得更精確的圖片</w:t>
+      </w:r>
+      <w:r>
+        <w:rPr>
+          <w:rFonts w:hint="eastAsia"/>
+        </w:rPr>
+        <w:t>，我採用了</w:t>
+      </w:r>
+      <w:r>
+        <w:rPr>
+          <w:rFonts w:hint="eastAsia"/>
+        </w:rPr>
+        <w:t>bilinear(</w:t>
+      </w:r>
+      <w:r>
+        <w:rPr>
+          <w:rFonts w:hint="eastAsia"/>
+        </w:rPr>
+        <w:t>雙線性內插</w:t>
       </w:r>
       <w:r>
         <w:rPr>
@@ -8198,17 +8604,105 @@
         <w:rPr>
           <w:rFonts w:hint="eastAsia"/>
         </w:rPr>
-        <w:t>經過旋轉公式</w:t>
-      </w:r>
-      <w:r>
-        <w:rPr>
+        <w:t>來</w:t>
+      </w:r>
+      <w:r>
+        <w:rPr>
+          <w:rFonts w:hint="eastAsia"/>
+        </w:rPr>
+        <w:t>估算</w:t>
+      </w:r>
+      <w:r>
+        <w:rPr>
+          <w:rFonts w:hint="eastAsia"/>
+          <w:bCs/>
+        </w:rPr>
+        <w:t>B</w:t>
+      </w:r>
+      <w:r>
+        <w:rPr>
+          <w:rFonts w:hint="eastAsia"/>
+          <w:bCs/>
+        </w:rPr>
+        <w:t>圖</w:t>
+      </w:r>
+      <w:r>
+        <w:rPr>
+          <w:rFonts w:hint="eastAsia"/>
+          <w:bCs/>
+        </w:rPr>
+        <w:t>t</w:t>
+      </w:r>
+      <w:r>
+        <w:rPr>
+          <w:bCs/>
+        </w:rPr>
+        <w:t>ransform</w:t>
+      </w:r>
+      <w:r>
+        <w:rPr>
+          <w:rFonts w:hint="eastAsia"/>
+          <w:bCs/>
+        </w:rPr>
+        <w:t>回</w:t>
+      </w:r>
+      <w:r>
+        <w:rPr>
+          <w:rFonts w:hint="eastAsia"/>
+          <w:bCs/>
+        </w:rPr>
+        <w:t>A</w:t>
+      </w:r>
+      <w:r>
+        <w:rPr>
+          <w:rFonts w:hint="eastAsia"/>
+          <w:bCs/>
+        </w:rPr>
+        <w:t>圖</w:t>
+      </w:r>
+      <w:r>
+        <w:rPr>
+          <w:rFonts w:hint="eastAsia"/>
+          <w:bCs/>
+        </w:rPr>
+        <w:t>中每個點的像素值</w:t>
+      </w:r>
+      <w:r>
+        <w:rPr>
+          <w:rFonts w:hint="eastAsia"/>
+          <w:bCs/>
+        </w:rPr>
+        <w:t>，</w:t>
+      </w:r>
+      <w:r>
+        <w:rPr>
+          <w:rFonts w:hint="eastAsia"/>
+        </w:rPr>
+        <w:t>雙線性內插</w:t>
+      </w:r>
+      <w:r>
+        <w:rPr>
+          <w:rFonts w:hint="eastAsia"/>
+        </w:rPr>
+        <w:t>示意圖</w:t>
+      </w:r>
+      <w:r>
+        <w:rPr>
+          <w:rFonts w:hint="eastAsia"/>
+          <w:bCs/>
+        </w:rPr>
+        <w:t>如下：</w:t>
+      </w:r>
+      <w:r>
+        <w:rPr>
+          <w:bCs/>
           <w:noProof/>
         </w:rPr>
         <w:drawing>
-          <wp:inline distT="0" distB="0" distL="0" distR="0" wp14:anchorId="58CE9D8F" wp14:editId="097F5596">
-            <wp:extent cx="1752600" cy="393524"/>
-            <wp:effectExtent l="0" t="0" r="0" b="6985"/>
-            <wp:docPr id="39" name="圖片 39" descr="一張含有 文字 的圖片&#10;&#10;自動產生的描述"/>
+          <wp:inline distT="0" distB="0" distL="0" distR="0" wp14:anchorId="0504F5A9" wp14:editId="2A50F909">
+            <wp:extent cx="2368550" cy="2211928"/>
+            <wp:effectExtent l="0" t="0" r="0" b="0"/>
+            <wp:docPr id="5" name="圖片 5" descr="一張含有 文字, 光, 交通, 室外 的圖片&#10;&#10;自動產生的描述"/>
             <wp:cNvGraphicFramePr>
               <a:graphicFrameLocks xmlns:a="http://schemas.openxmlformats.org/drawingml/2006/main" noChangeAspect="1"/>
             </wp:cNvGraphicFramePr>
@@ -8216,11 +8710,625 @@
               <a:graphicData uri="http://schemas.openxmlformats.org/drawingml/2006/picture">
                 <pic:pic xmlns:pic="http://schemas.openxmlformats.org/drawingml/2006/picture">
                   <pic:nvPicPr>
-                    <pic:cNvPr id="39" name="圖片 39" descr="一張含有 文字 的圖片&#10;&#10;自動產生的描述"/>
+                    <pic:cNvPr id="5" name="圖片 5" descr="一張含有 文字, 光, 交通, 室外 的圖片&#10;&#10;自動產生的描述"/>
+                    <pic:cNvPicPr>
+                      <a:picLocks noChangeAspect="1" noChangeArrowheads="1"/>
+                    </pic:cNvPicPr>
+                  </pic:nvPicPr>
+                  <pic:blipFill rotWithShape="1">
+                    <a:blip r:embed="rId33" cstate="print">
+                      <a:extLst>
+                        <a:ext uri="{28A0092B-C50C-407E-A947-70E740481C1C}">
+                          <a14:useLocalDpi xmlns:a14="http://schemas.microsoft.com/office/drawing/2010/main" val="0"/>
+                        </a:ext>
+                      </a:extLst>
+                    </a:blip>
+                    <a:srcRect l="7358" t="13538" r="12304" b="7024"/>
+                    <a:stretch/>
+                  </pic:blipFill>
+                  <pic:spPr bwMode="auto">
+                    <a:xfrm>
+                      <a:off x="0" y="0"/>
+                      <a:ext cx="2374950" cy="2217905"/>
+                    </a:xfrm>
+                    <a:prstGeom prst="rect">
+                      <a:avLst/>
+                    </a:prstGeom>
+                    <a:noFill/>
+                    <a:ln>
+                      <a:noFill/>
+                    </a:ln>
+                    <a:extLst>
+                      <a:ext uri="{53640926-AAD7-44D8-BBD7-CCE9431645EC}">
+                        <a14:shadowObscured xmlns:a14="http://schemas.microsoft.com/office/drawing/2010/main"/>
+                      </a:ext>
+                    </a:extLst>
+                  </pic:spPr>
+                </pic:pic>
+              </a:graphicData>
+            </a:graphic>
+          </wp:inline>
+        </w:drawing>
+      </w:r>
+    </w:p>
+    <w:p>
+      <w:pPr>
+        <w:pStyle w:val="a4"/>
+        <w:ind w:left="960"/>
+        <w:rPr>
+          <w:rFonts w:hint="eastAsia"/>
+          <w:bCs/>
+        </w:rPr>
+      </w:pPr>
+      <w:r>
+        <w:rPr>
+          <w:rFonts w:hint="eastAsia"/>
+          <w:bCs/>
+        </w:rPr>
+        <w:t>P</w:t>
+      </w:r>
+      <w:r>
+        <w:rPr>
+          <w:rFonts w:hint="eastAsia"/>
+          <w:bCs/>
+        </w:rPr>
+        <w:t>點表</w:t>
+      </w:r>
+      <m:oMath>
+        <m:r>
+          <w:rPr>
+            <w:rFonts w:ascii="Cambria Math" w:hAnsi="Cambria Math"/>
+          </w:rPr>
+          <m:t>(x',y')</m:t>
+        </m:r>
+      </m:oMath>
+      <w:r>
+        <w:rPr>
+          <w:rFonts w:hint="eastAsia"/>
+        </w:rPr>
+        <w:t>，為一浮點數座標，無實際對應的像素值，而</w:t>
+      </w:r>
+      <m:oMath>
+        <m:sSub>
+          <m:sSubPr>
+            <m:ctrlPr>
+              <w:rPr>
+                <w:rFonts w:ascii="Cambria Math" w:hAnsi="Cambria Math"/>
+                <w:i/>
+              </w:rPr>
+            </m:ctrlPr>
+          </m:sSubPr>
+          <m:e>
+            <m:r>
+              <w:rPr>
+                <w:rFonts w:ascii="Cambria Math" w:hAnsi="Cambria Math" w:hint="eastAsia"/>
+              </w:rPr>
+              <m:t>Q</m:t>
+            </m:r>
+            <m:ctrlPr>
+              <w:rPr>
+                <w:rFonts w:ascii="Cambria Math" w:hAnsi="Cambria Math" w:hint="eastAsia"/>
+                <w:i/>
+              </w:rPr>
+            </m:ctrlPr>
+          </m:e>
+          <m:sub>
+            <m:r>
+              <w:rPr>
+                <w:rFonts w:ascii="Cambria Math" w:hAnsi="Cambria Math" w:hint="eastAsia"/>
+              </w:rPr>
+              <m:t>1</m:t>
+            </m:r>
+            <m:r>
+              <w:rPr>
+                <w:rFonts w:ascii="Cambria Math" w:hAnsi="Cambria Math"/>
+              </w:rPr>
+              <m:t>1</m:t>
+            </m:r>
+          </m:sub>
+        </m:sSub>
+        <m:r>
+          <w:rPr>
+            <w:rFonts w:ascii="Cambria Math" w:hAnsi="Cambria Math"/>
+          </w:rPr>
+          <m:t>,</m:t>
+        </m:r>
+        <m:sSub>
+          <m:sSubPr>
+            <m:ctrlPr>
+              <w:rPr>
+                <w:rFonts w:ascii="Cambria Math" w:hAnsi="Cambria Math"/>
+                <w:i/>
+              </w:rPr>
+            </m:ctrlPr>
+          </m:sSubPr>
+          <m:e>
+            <m:r>
+              <w:rPr>
+                <w:rFonts w:ascii="Cambria Math" w:hAnsi="Cambria Math" w:hint="eastAsia"/>
+              </w:rPr>
+              <m:t>Q</m:t>
+            </m:r>
+            <m:ctrlPr>
+              <w:rPr>
+                <w:rFonts w:ascii="Cambria Math" w:hAnsi="Cambria Math" w:hint="eastAsia"/>
+                <w:i/>
+              </w:rPr>
+            </m:ctrlPr>
+          </m:e>
+          <m:sub>
+            <m:r>
+              <w:rPr>
+                <w:rFonts w:ascii="Cambria Math" w:hAnsi="Cambria Math" w:hint="eastAsia"/>
+              </w:rPr>
+              <m:t>12</m:t>
+            </m:r>
+          </m:sub>
+        </m:sSub>
+        <m:r>
+          <w:rPr>
+            <w:rFonts w:ascii="Cambria Math" w:hAnsi="Cambria Math"/>
+          </w:rPr>
+          <m:t>,</m:t>
+        </m:r>
+        <m:sSub>
+          <m:sSubPr>
+            <m:ctrlPr>
+              <w:rPr>
+                <w:rFonts w:ascii="Cambria Math" w:hAnsi="Cambria Math"/>
+                <w:i/>
+              </w:rPr>
+            </m:ctrlPr>
+          </m:sSubPr>
+          <m:e>
+            <m:r>
+              <w:rPr>
+                <w:rFonts w:ascii="Cambria Math" w:hAnsi="Cambria Math" w:hint="eastAsia"/>
+              </w:rPr>
+              <m:t>Q</m:t>
+            </m:r>
+            <m:ctrlPr>
+              <w:rPr>
+                <w:rFonts w:ascii="Cambria Math" w:hAnsi="Cambria Math" w:hint="eastAsia"/>
+                <w:i/>
+              </w:rPr>
+            </m:ctrlPr>
+          </m:e>
+          <m:sub>
+            <m:r>
+              <w:rPr>
+                <w:rFonts w:ascii="Cambria Math" w:hAnsi="Cambria Math"/>
+              </w:rPr>
+              <m:t>21</m:t>
+            </m:r>
+          </m:sub>
+        </m:sSub>
+        <m:r>
+          <w:rPr>
+            <w:rFonts w:ascii="Cambria Math" w:hAnsi="Cambria Math"/>
+          </w:rPr>
+          <m:t>,</m:t>
+        </m:r>
+        <m:sSub>
+          <m:sSubPr>
+            <m:ctrlPr>
+              <w:rPr>
+                <w:rFonts w:ascii="Cambria Math" w:hAnsi="Cambria Math"/>
+                <w:i/>
+              </w:rPr>
+            </m:ctrlPr>
+          </m:sSubPr>
+          <m:e>
+            <m:r>
+              <w:rPr>
+                <w:rFonts w:ascii="Cambria Math" w:hAnsi="Cambria Math" w:hint="eastAsia"/>
+              </w:rPr>
+              <m:t>Q</m:t>
+            </m:r>
+            <m:ctrlPr>
+              <w:rPr>
+                <w:rFonts w:ascii="Cambria Math" w:hAnsi="Cambria Math" w:hint="eastAsia"/>
+                <w:i/>
+              </w:rPr>
+            </m:ctrlPr>
+          </m:e>
+          <m:sub>
+            <m:r>
+              <w:rPr>
+                <w:rFonts w:ascii="Cambria Math" w:hAnsi="Cambria Math"/>
+              </w:rPr>
+              <m:t>2</m:t>
+            </m:r>
+            <m:r>
+              <w:rPr>
+                <w:rFonts w:ascii="Cambria Math" w:hAnsi="Cambria Math" w:hint="eastAsia"/>
+              </w:rPr>
+              <m:t>2</m:t>
+            </m:r>
+          </m:sub>
+        </m:sSub>
+      </m:oMath>
+      <w:r>
+        <w:rPr>
+          <w:rFonts w:hint="eastAsia"/>
+        </w:rPr>
+        <w:t>四點為整數座標，有實際對應的像素值，</w:t>
+      </w:r>
+      <w:r>
+        <w:rPr>
+          <w:rFonts w:hint="eastAsia"/>
+          <w:bCs/>
+        </w:rPr>
+        <w:t>B</w:t>
+      </w:r>
+      <w:r>
+        <w:rPr>
+          <w:rFonts w:hint="eastAsia"/>
+          <w:bCs/>
+        </w:rPr>
+        <w:t>圖</w:t>
+      </w:r>
+      <w:r>
+        <w:rPr>
+          <w:rFonts w:hint="eastAsia"/>
+          <w:bCs/>
+        </w:rPr>
+        <w:t>t</w:t>
+      </w:r>
+      <w:r>
+        <w:rPr>
+          <w:bCs/>
+        </w:rPr>
+        <w:t>ransform</w:t>
+      </w:r>
+      <w:r>
+        <w:rPr>
+          <w:rFonts w:hint="eastAsia"/>
+          <w:bCs/>
+        </w:rPr>
+        <w:t>回</w:t>
+      </w:r>
+      <w:r>
+        <w:rPr>
+          <w:rFonts w:hint="eastAsia"/>
+          <w:bCs/>
+        </w:rPr>
+        <w:t>A</w:t>
+      </w:r>
+      <w:r>
+        <w:rPr>
+          <w:rFonts w:hint="eastAsia"/>
+          <w:bCs/>
+        </w:rPr>
+        <w:t>圖中的點</w:t>
+      </w:r>
+      <m:oMath>
+        <m:r>
+          <w:rPr>
+            <w:rFonts w:ascii="Cambria Math" w:hAnsi="Cambria Math"/>
+          </w:rPr>
+          <m:t>(x,y)</m:t>
+        </m:r>
+      </m:oMath>
+      <w:r>
+        <w:rPr>
+          <w:rFonts w:hint="eastAsia"/>
+        </w:rPr>
+        <w:t>數值便可以以</w:t>
+      </w:r>
+      <m:oMath>
+        <m:sSub>
+          <m:sSubPr>
+            <m:ctrlPr>
+              <w:rPr>
+                <w:rFonts w:ascii="Cambria Math" w:hAnsi="Cambria Math"/>
+                <w:i/>
+              </w:rPr>
+            </m:ctrlPr>
+          </m:sSubPr>
+          <m:e>
+            <m:r>
+              <w:rPr>
+                <w:rFonts w:ascii="Cambria Math" w:hAnsi="Cambria Math" w:hint="eastAsia"/>
+              </w:rPr>
+              <m:t>Q</m:t>
+            </m:r>
+            <m:ctrlPr>
+              <w:rPr>
+                <w:rFonts w:ascii="Cambria Math" w:hAnsi="Cambria Math" w:hint="eastAsia"/>
+                <w:i/>
+              </w:rPr>
+            </m:ctrlPr>
+          </m:e>
+          <m:sub>
+            <m:r>
+              <w:rPr>
+                <w:rFonts w:ascii="Cambria Math" w:hAnsi="Cambria Math" w:hint="eastAsia"/>
+              </w:rPr>
+              <m:t>1</m:t>
+            </m:r>
+            <m:r>
+              <w:rPr>
+                <w:rFonts w:ascii="Cambria Math" w:hAnsi="Cambria Math"/>
+              </w:rPr>
+              <m:t>1</m:t>
+            </m:r>
+          </m:sub>
+        </m:sSub>
+        <m:r>
+          <w:rPr>
+            <w:rFonts w:ascii="Cambria Math" w:hAnsi="Cambria Math"/>
+          </w:rPr>
+          <m:t xml:space="preserve">, </m:t>
+        </m:r>
+        <m:sSub>
+          <m:sSubPr>
+            <m:ctrlPr>
+              <w:rPr>
+                <w:rFonts w:ascii="Cambria Math" w:hAnsi="Cambria Math"/>
+                <w:i/>
+              </w:rPr>
+            </m:ctrlPr>
+          </m:sSubPr>
+          <m:e>
+            <m:r>
+              <w:rPr>
+                <w:rFonts w:ascii="Cambria Math" w:hAnsi="Cambria Math" w:hint="eastAsia"/>
+              </w:rPr>
+              <m:t>Q</m:t>
+            </m:r>
+            <m:ctrlPr>
+              <w:rPr>
+                <w:rFonts w:ascii="Cambria Math" w:hAnsi="Cambria Math" w:hint="eastAsia"/>
+                <w:i/>
+              </w:rPr>
+            </m:ctrlPr>
+          </m:e>
+          <m:sub>
+            <m:r>
+              <w:rPr>
+                <w:rFonts w:ascii="Cambria Math" w:hAnsi="Cambria Math" w:hint="eastAsia"/>
+              </w:rPr>
+              <m:t>12</m:t>
+            </m:r>
+          </m:sub>
+        </m:sSub>
+        <m:r>
+          <w:rPr>
+            <w:rFonts w:ascii="Cambria Math" w:hAnsi="Cambria Math"/>
+          </w:rPr>
+          <m:t>,</m:t>
+        </m:r>
+        <m:sSub>
+          <m:sSubPr>
+            <m:ctrlPr>
+              <w:rPr>
+                <w:rFonts w:ascii="Cambria Math" w:hAnsi="Cambria Math"/>
+                <w:i/>
+              </w:rPr>
+            </m:ctrlPr>
+          </m:sSubPr>
+          <m:e>
+            <m:r>
+              <w:rPr>
+                <w:rFonts w:ascii="Cambria Math" w:hAnsi="Cambria Math" w:hint="eastAsia"/>
+              </w:rPr>
+              <m:t>Q</m:t>
+            </m:r>
+            <m:ctrlPr>
+              <w:rPr>
+                <w:rFonts w:ascii="Cambria Math" w:hAnsi="Cambria Math" w:hint="eastAsia"/>
+                <w:i/>
+              </w:rPr>
+            </m:ctrlPr>
+          </m:e>
+          <m:sub>
+            <m:r>
+              <w:rPr>
+                <w:rFonts w:ascii="Cambria Math" w:hAnsi="Cambria Math"/>
+              </w:rPr>
+              <m:t>21</m:t>
+            </m:r>
+          </m:sub>
+        </m:sSub>
+        <m:r>
+          <w:rPr>
+            <w:rFonts w:ascii="Cambria Math" w:hAnsi="Cambria Math"/>
+          </w:rPr>
+          <m:t>,</m:t>
+        </m:r>
+        <m:sSub>
+          <m:sSubPr>
+            <m:ctrlPr>
+              <w:rPr>
+                <w:rFonts w:ascii="Cambria Math" w:hAnsi="Cambria Math"/>
+                <w:i/>
+              </w:rPr>
+            </m:ctrlPr>
+          </m:sSubPr>
+          <m:e>
+            <m:r>
+              <w:rPr>
+                <w:rFonts w:ascii="Cambria Math" w:hAnsi="Cambria Math" w:hint="eastAsia"/>
+              </w:rPr>
+              <m:t>Q</m:t>
+            </m:r>
+            <m:ctrlPr>
+              <w:rPr>
+                <w:rFonts w:ascii="Cambria Math" w:hAnsi="Cambria Math" w:hint="eastAsia"/>
+                <w:i/>
+              </w:rPr>
+            </m:ctrlPr>
+          </m:e>
+          <m:sub>
+            <m:r>
+              <w:rPr>
+                <w:rFonts w:ascii="Cambria Math" w:hAnsi="Cambria Math"/>
+              </w:rPr>
+              <m:t>2</m:t>
+            </m:r>
+            <m:r>
+              <w:rPr>
+                <w:rFonts w:ascii="Cambria Math" w:hAnsi="Cambria Math" w:hint="eastAsia"/>
+              </w:rPr>
+              <m:t>2</m:t>
+            </m:r>
+          </m:sub>
+        </m:sSub>
+      </m:oMath>
+      <w:r>
+        <w:rPr>
+          <w:rFonts w:hint="eastAsia"/>
+        </w:rPr>
+        <w:t>四點像素值的加權平均所表示</w:t>
+      </w:r>
+    </w:p>
+    <w:p>
+      <w:pPr>
+        <w:pStyle w:val="a4"/>
+        <w:numPr>
+          <w:ilvl w:val="0"/>
+          <w:numId w:val="7"/>
+        </w:numPr>
+        <w:rPr>
+          <w:rFonts w:hint="eastAsia"/>
+          <w:bCs/>
+        </w:rPr>
+      </w:pPr>
+      <w:r>
+        <w:rPr>
+          <w:rFonts w:hint="eastAsia"/>
+          <w:bCs/>
+        </w:rPr>
+        <w:t>將</w:t>
+      </w:r>
+      <w:r>
+        <w:rPr>
+          <w:rFonts w:hint="eastAsia"/>
+          <w:bCs/>
+        </w:rPr>
+        <w:t>B</w:t>
+      </w:r>
+      <w:r>
+        <w:rPr>
+          <w:rFonts w:hint="eastAsia"/>
+          <w:bCs/>
+        </w:rPr>
+        <w:t>圖</w:t>
+      </w:r>
+      <w:r>
+        <w:rPr>
+          <w:rFonts w:hint="eastAsia"/>
+          <w:bCs/>
+        </w:rPr>
+        <w:t>t</w:t>
+      </w:r>
+      <w:r>
+        <w:rPr>
+          <w:bCs/>
+        </w:rPr>
+        <w:t>ransform</w:t>
+      </w:r>
+      <w:r>
+        <w:rPr>
+          <w:rFonts w:hint="eastAsia"/>
+          <w:bCs/>
+        </w:rPr>
+        <w:t>回</w:t>
+      </w:r>
+      <w:r>
+        <w:rPr>
+          <w:rFonts w:hint="eastAsia"/>
+          <w:bCs/>
+        </w:rPr>
+        <w:t>A</w:t>
+      </w:r>
+      <w:r>
+        <w:rPr>
+          <w:rFonts w:hint="eastAsia"/>
+          <w:bCs/>
+        </w:rPr>
+        <w:t>圖</w:t>
+      </w:r>
+      <w:r>
+        <w:rPr>
+          <w:rFonts w:hint="eastAsia"/>
+          <w:bCs/>
+        </w:rPr>
+        <w:t>後，接著計算與</w:t>
+      </w:r>
+      <w:r>
+        <w:rPr>
+          <w:rFonts w:hint="eastAsia"/>
+          <w:bCs/>
+        </w:rPr>
+        <w:t>A</w:t>
+      </w:r>
+      <w:r>
+        <w:rPr>
+          <w:rFonts w:hint="eastAsia"/>
+          <w:bCs/>
+        </w:rPr>
+        <w:t>圖間的</w:t>
+      </w:r>
+      <w:r>
+        <w:t>Intensity difference</w:t>
+      </w:r>
+    </w:p>
+    <w:p>
+      <w:pPr>
+        <w:rPr>
+          <w:b/>
+        </w:rPr>
+      </w:pPr>
+      <w:r>
+        <w:rPr>
+          <w:rFonts w:hint="eastAsia"/>
+          <w:b/>
+        </w:rPr>
+        <w:t>R</w:t>
+      </w:r>
+      <w:r>
+        <w:rPr>
+          <w:b/>
+        </w:rPr>
+        <w:t>esult:</w:t>
+      </w:r>
+    </w:p>
+    <w:p>
+      <w:pPr>
+        <w:rPr>
+          <w:noProof/>
+        </w:rPr>
+      </w:pPr>
+      <w:r>
+        <w:rPr>
+          <w:noProof/>
+        </w:rPr>
+        <w:lastRenderedPageBreak/>
+        <w:drawing>
+          <wp:inline distT="0" distB="0" distL="0" distR="0" wp14:anchorId="5E59AC99" wp14:editId="12DEA1E3">
+            <wp:extent cx="2522854" cy="1871795"/>
+            <wp:effectExtent l="0" t="0" r="0" b="0"/>
+            <wp:docPr id="36" name="圖片 36"/>
+            <wp:cNvGraphicFramePr>
+              <a:graphicFrameLocks xmlns:a="http://schemas.openxmlformats.org/drawingml/2006/main" noChangeAspect="1"/>
+            </wp:cNvGraphicFramePr>
+            <a:graphic xmlns:a="http://schemas.openxmlformats.org/drawingml/2006/main">
+              <a:graphicData uri="http://schemas.openxmlformats.org/drawingml/2006/picture">
+                <pic:pic xmlns:pic="http://schemas.openxmlformats.org/drawingml/2006/picture">
+                  <pic:nvPicPr>
+                    <pic:cNvPr id="36" name="圖片 36"/>
                     <pic:cNvPicPr/>
                   </pic:nvPicPr>
                   <pic:blipFill>
-                    <a:blip r:embed="rId33"/>
+                    <a:blip r:embed="rId34">
+                      <a:extLst>
+                        <a:ext uri="{28A0092B-C50C-407E-A947-70E740481C1C}">
+                          <a14:useLocalDpi xmlns:a14="http://schemas.microsoft.com/office/drawing/2010/main" val="0"/>
+                        </a:ext>
+                      </a:extLst>
+                    </a:blip>
                     <a:stretch>
                       <a:fillRect/>
                     </a:stretch>
@@ -8228,7 +9336,7 @@
                   <pic:spPr>
                     <a:xfrm>
                       <a:off x="0" y="0"/>
-                      <a:ext cx="1807555" cy="405863"/>
+                      <a:ext cx="2522854" cy="1871795"/>
                     </a:xfrm>
                     <a:prstGeom prst="rect">
                       <a:avLst/>
@@ -8242,145 +9350,19 @@
       </w:r>
       <w:r>
         <w:rPr>
-          <w:rFonts w:hint="eastAsia"/>
-        </w:rPr>
-        <w:t>以及位移轉回舊座標</w:t>
-      </w:r>
-      <w:r>
-        <w:rPr>
-          <w:rFonts w:hint="eastAsia"/>
-        </w:rPr>
-        <w:t>(</w:t>
-      </w:r>
-      <w:r>
-        <w:t>x’, y’</w:t>
-      </w:r>
-      <w:r>
-        <w:rPr>
-          <w:rFonts w:hint="eastAsia"/>
-        </w:rPr>
-        <w:t>)</w:t>
-      </w:r>
-      <w:r>
-        <w:rPr>
-          <w:rFonts w:hint="eastAsia"/>
-        </w:rPr>
-        <w:t>，所以公式為</w:t>
-      </w:r>
-      <w:r>
-        <w:rPr>
-          <w:rFonts w:hint="eastAsia"/>
-        </w:rPr>
-        <w:t>:</w:t>
-      </w:r>
-    </w:p>
-    <w:p>
-      <w:r>
-        <w:rPr>
-          <w:rFonts w:hint="eastAsia"/>
+          <w:noProof/>
         </w:rPr>
         <w:t xml:space="preserve"> </w:t>
       </w:r>
       <w:r>
-        <w:t xml:space="preserve"> x’=((x - A.Width/2)*cos(</w:t>
-      </w:r>
-      <m:oMath>
-        <m:r>
-          <w:rPr>
-            <w:rFonts w:ascii="Cambria Math" w:hAnsi="Cambria Math"/>
-          </w:rPr>
-          <m:t>θ</m:t>
-        </m:r>
-      </m:oMath>
-      <w:r>
-        <w:t>)</w:t>
-      </w:r>
-      <w:r>
-        <w:rPr>
-          <w:rFonts w:hint="eastAsia"/>
-        </w:rPr>
-        <w:t xml:space="preserve"> </w:t>
-      </w:r>
-      <w:r>
-        <w:t>– (y - A.Height/2)*sin(</w:t>
-      </w:r>
-      <m:oMath>
-        <m:r>
-          <w:rPr>
-            <w:rFonts w:ascii="Cambria Math" w:hAnsi="Cambria Math"/>
-          </w:rPr>
-          <m:t>θ</m:t>
-        </m:r>
-      </m:oMath>
-      <w:r>
-        <w:t>))*s + B.Width/2</w:t>
-      </w:r>
-    </w:p>
-    <w:p>
-      <w:pPr>
-        <w:ind w:firstLineChars="100" w:firstLine="240"/>
-      </w:pPr>
-      <w:r>
-        <w:t>y’=((x - A.Width/2)*sin(</w:t>
-      </w:r>
-      <m:oMath>
-        <m:r>
-          <w:rPr>
-            <w:rFonts w:ascii="Cambria Math" w:hAnsi="Cambria Math"/>
-          </w:rPr>
-          <m:t>θ</m:t>
-        </m:r>
-      </m:oMath>
-      <w:r>
-        <w:t>)</w:t>
-      </w:r>
-      <w:r>
-        <w:rPr>
-          <w:rFonts w:hint="eastAsia"/>
-        </w:rPr>
-        <w:t xml:space="preserve"> </w:t>
-      </w:r>
-      <w:r>
-        <w:t>+ (y - A.Height/2)*cos(</w:t>
-      </w:r>
-      <m:oMath>
-        <m:r>
-          <w:rPr>
-            <w:rFonts w:ascii="Cambria Math" w:hAnsi="Cambria Math"/>
-          </w:rPr>
-          <m:t>θ</m:t>
-        </m:r>
-      </m:oMath>
-      <w:r>
-        <w:t>))*s + B.Height/2</w:t>
-      </w:r>
-      <w:r>
-        <w:rPr>
-          <w:rFonts w:hint="eastAsia"/>
-        </w:rPr>
-        <w:t>，但由於這樣計算出來的新座標會是小數，但座標必須是整數值，故要使用</w:t>
-      </w:r>
-      <w:r>
-        <w:rPr>
-          <w:rFonts w:hint="eastAsia"/>
-        </w:rPr>
-        <w:t>bilinear</w:t>
-      </w:r>
-      <w:r>
-        <w:rPr>
-          <w:rFonts w:hint="eastAsia"/>
-        </w:rPr>
-        <w:t>公式做內插產生真正的座標，左圖為內差的示意圖</w:t>
-      </w:r>
-      <w:r>
         <w:rPr>
           <w:noProof/>
         </w:rPr>
         <w:drawing>
-          <wp:inline distT="0" distB="0" distL="0" distR="0" wp14:anchorId="75031EC6" wp14:editId="13C0967B">
-            <wp:extent cx="1743075" cy="1681646"/>
-            <wp:effectExtent l="0" t="0" r="0" b="0"/>
-            <wp:docPr id="40" name="圖片 40" descr="一張含有 文字, 光 的圖片&#10;&#10;自動產生的描述"/>
+          <wp:inline distT="0" distB="0" distL="0" distR="0" wp14:anchorId="62B13BEA" wp14:editId="35953177">
+            <wp:extent cx="2499886" cy="2300478"/>
+            <wp:effectExtent l="0" t="0" r="0" b="5080"/>
+            <wp:docPr id="37" name="圖片 37"/>
             <wp:cNvGraphicFramePr>
               <a:graphicFrameLocks xmlns:a="http://schemas.openxmlformats.org/drawingml/2006/main" noChangeAspect="1"/>
             </wp:cNvGraphicFramePr>
@@ -8388,11 +9370,17 @@
               <a:graphicData uri="http://schemas.openxmlformats.org/drawingml/2006/picture">
                 <pic:pic xmlns:pic="http://schemas.openxmlformats.org/drawingml/2006/picture">
                   <pic:nvPicPr>
-                    <pic:cNvPr id="40" name="圖片 40" descr="一張含有 文字, 光 的圖片&#10;&#10;自動產生的描述"/>
+                    <pic:cNvPr id="37" name="圖片 37"/>
                     <pic:cNvPicPr/>
                   </pic:nvPicPr>
                   <pic:blipFill>
-                    <a:blip r:embed="rId34"/>
+                    <a:blip r:embed="rId35">
+                      <a:extLst>
+                        <a:ext uri="{28A0092B-C50C-407E-A947-70E740481C1C}">
+                          <a14:useLocalDpi xmlns:a14="http://schemas.microsoft.com/office/drawing/2010/main" val="0"/>
+                        </a:ext>
+                      </a:extLst>
+                    </a:blip>
                     <a:stretch>
                       <a:fillRect/>
                     </a:stretch>
@@ -8400,7 +9388,7 @@
                   <pic:spPr>
                     <a:xfrm>
                       <a:off x="0" y="0"/>
-                      <a:ext cx="1778021" cy="1715360"/>
+                      <a:ext cx="2499886" cy="2300478"/>
                     </a:xfrm>
                     <a:prstGeom prst="rect">
                       <a:avLst/>
@@ -8412,26 +9400,91 @@
           </wp:inline>
         </w:drawing>
       </w:r>
-      <w:r>
-        <w:rPr>
-          <w:rFonts w:hint="eastAsia"/>
-        </w:rPr>
-        <w:t>。經過以上方法找出舊座標後，把舊座標的</w:t>
-      </w:r>
-      <w:r>
-        <w:rPr>
-          <w:rFonts w:hint="eastAsia"/>
-        </w:rPr>
-        <w:t>p</w:t>
-      </w:r>
-      <w:r>
-        <w:t>ixel</w:t>
-      </w:r>
-      <w:r>
-        <w:rPr>
-          <w:rFonts w:hint="eastAsia"/>
-        </w:rPr>
-        <w:t>值設給新座標即可產生出</w:t>
+    </w:p>
+    <w:p>
+      <w:pPr>
+        <w:rPr>
+          <w:rFonts w:hint="eastAsia"/>
+          <w:noProof/>
+        </w:rPr>
+      </w:pPr>
+      <w:r>
+        <w:rPr>
+          <w:rFonts w:hint="eastAsia"/>
+        </w:rPr>
+        <w:t xml:space="preserve">     </w:t>
+      </w:r>
+      <w:r>
+        <w:rPr>
+          <w:rFonts w:hint="eastAsia"/>
+        </w:rPr>
+        <w:t>圖</w:t>
+      </w:r>
+      <w:r>
+        <w:rPr>
+          <w:rFonts w:hint="eastAsia"/>
+        </w:rPr>
+        <w:t xml:space="preserve">1: </w:t>
+      </w:r>
+      <w:r>
+        <w:rPr>
+          <w:rFonts w:hint="eastAsia"/>
+        </w:rPr>
+        <w:t>原</w:t>
+      </w:r>
+      <w:r>
+        <w:rPr>
+          <w:rFonts w:hint="eastAsia"/>
+        </w:rPr>
+        <w:t>A</w:t>
+      </w:r>
+      <w:r>
+        <w:rPr>
+          <w:rFonts w:hint="eastAsia"/>
+        </w:rPr>
+        <w:t>圖</w:t>
+      </w:r>
+      <w:r>
+        <w:rPr>
+          <w:rFonts w:hint="eastAsia"/>
+        </w:rPr>
+        <w:t xml:space="preserve">  </w:t>
+      </w:r>
+      <w:r>
+        <w:t xml:space="preserve">    </w:t>
+      </w:r>
+      <w:r>
+        <w:rPr>
+          <w:rFonts w:hint="eastAsia"/>
+        </w:rPr>
+        <w:t xml:space="preserve">  </w:t>
+      </w:r>
+      <w:r>
+        <w:t xml:space="preserve">  </w:t>
+      </w:r>
+      <w:r>
+        <w:rPr>
+          <w:rFonts w:hint="eastAsia"/>
+        </w:rPr>
+        <w:t xml:space="preserve">                   </w:t>
+      </w:r>
+      <w:r>
+        <w:rPr>
+          <w:rFonts w:hint="eastAsia"/>
+        </w:rPr>
+        <w:t>圖</w:t>
+      </w:r>
+      <w:r>
+        <w:rPr>
+          <w:rFonts w:hint="eastAsia"/>
+        </w:rPr>
+        <w:t>2:</w:t>
+      </w:r>
+      <w:r>
+        <w:rPr>
+          <w:rFonts w:hint="eastAsia"/>
+        </w:rPr>
+        <w:t>原</w:t>
       </w:r>
       <w:r>
         <w:rPr>
@@ -8443,68 +9496,19 @@
         <w:rPr>
           <w:rFonts w:hint="eastAsia"/>
         </w:rPr>
-        <w:t>轉換回</w:t>
-      </w:r>
-      <w:r>
-        <w:rPr>
-          <w:rFonts w:hint="eastAsia"/>
-        </w:rPr>
-        <w:t>A</w:t>
-      </w:r>
-      <w:r>
-        <w:rPr>
-          <w:rFonts w:hint="eastAsia"/>
-        </w:rPr>
-        <w:t>的</w:t>
-      </w:r>
-      <w:r>
-        <w:rPr>
-          <w:rFonts w:hint="eastAsia"/>
-        </w:rPr>
-        <w:t>圖片</w:t>
-      </w:r>
-      <w:r>
-        <w:rPr>
-          <w:rFonts w:hint="eastAsia"/>
-        </w:rPr>
-        <w:t>。</w:t>
-      </w:r>
-    </w:p>
-    <w:p>
-      <w:pPr>
-        <w:rPr>
-          <w:b/>
-        </w:rPr>
-      </w:pPr>
-      <w:r>
-        <w:rPr>
-          <w:rFonts w:hint="eastAsia"/>
-          <w:b/>
-        </w:rPr>
-        <w:t>R</w:t>
-      </w:r>
-      <w:r>
-        <w:rPr>
-          <w:b/>
-        </w:rPr>
-        <w:t>esult:</w:t>
-      </w:r>
-    </w:p>
-    <w:p>
-      <w:pPr>
+        <w:t>圖</w:t>
+      </w:r>
+    </w:p>
+    <w:p>
+      <w:r>
         <w:rPr>
           <w:noProof/>
         </w:rPr>
-      </w:pPr>
-      <w:r>
-        <w:rPr>
-          <w:noProof/>
-        </w:rPr>
         <w:drawing>
-          <wp:inline distT="0" distB="0" distL="0" distR="0" wp14:anchorId="5E59AC99" wp14:editId="313F4119">
-            <wp:extent cx="2514600" cy="1860578"/>
+          <wp:inline distT="0" distB="0" distL="0" distR="0" wp14:anchorId="74DC366C" wp14:editId="1C9D502D">
+            <wp:extent cx="2978805" cy="2204049"/>
             <wp:effectExtent l="0" t="0" r="0" b="6350"/>
-            <wp:docPr id="36" name="圖片 36" descr="一張含有 文字, 電子用品, 電路 的圖片&#10;&#10;自動產生的描述"/>
+            <wp:docPr id="38" name="圖片 38"/>
             <wp:cNvGraphicFramePr>
               <a:graphicFrameLocks xmlns:a="http://schemas.openxmlformats.org/drawingml/2006/main" noChangeAspect="1"/>
             </wp:cNvGraphicFramePr>
@@ -8512,11 +9516,17 @@
               <a:graphicData uri="http://schemas.openxmlformats.org/drawingml/2006/picture">
                 <pic:pic xmlns:pic="http://schemas.openxmlformats.org/drawingml/2006/picture">
                   <pic:nvPicPr>
-                    <pic:cNvPr id="36" name="圖片 36" descr="一張含有 文字, 電子用品, 電路 的圖片&#10;&#10;自動產生的描述"/>
+                    <pic:cNvPr id="38" name="圖片 38"/>
                     <pic:cNvPicPr/>
                   </pic:nvPicPr>
                   <pic:blipFill>
-                    <a:blip r:embed="rId35"/>
+                    <a:blip r:embed="rId36">
+                      <a:extLst>
+                        <a:ext uri="{28A0092B-C50C-407E-A947-70E740481C1C}">
+                          <a14:useLocalDpi xmlns:a14="http://schemas.microsoft.com/office/drawing/2010/main" val="0"/>
+                        </a:ext>
+                      </a:extLst>
+                    </a:blip>
                     <a:stretch>
                       <a:fillRect/>
                     </a:stretch>
@@ -8524,7 +9534,7 @@
                   <pic:spPr>
                     <a:xfrm>
                       <a:off x="0" y="0"/>
-                      <a:ext cx="2529760" cy="1871795"/>
+                      <a:ext cx="2978805" cy="2204049"/>
                     </a:xfrm>
                     <a:prstGeom prst="rect">
                       <a:avLst/>
@@ -8536,21 +9546,73 @@
           </wp:inline>
         </w:drawing>
       </w:r>
+    </w:p>
+    <w:p>
+      <w:r>
+        <w:rPr>
+          <w:rFonts w:hint="eastAsia"/>
+        </w:rPr>
+        <w:t xml:space="preserve">    </w:t>
+      </w:r>
+      <w:r>
+        <w:rPr>
+          <w:rFonts w:hint="eastAsia"/>
+        </w:rPr>
+        <w:t>圖</w:t>
+      </w:r>
+      <w:r>
+        <w:rPr>
+          <w:rFonts w:hint="eastAsia"/>
+        </w:rPr>
+        <w:t>3:</w:t>
+      </w:r>
+      <w:r>
+        <w:rPr>
+          <w:rFonts w:hint="eastAsia"/>
+        </w:rPr>
+        <w:t>將</w:t>
+      </w:r>
+      <w:r>
+        <w:rPr>
+          <w:rFonts w:hint="eastAsia"/>
+        </w:rPr>
+        <w:t>B</w:t>
+      </w:r>
+      <w:r>
+        <w:rPr>
+          <w:rFonts w:hint="eastAsia"/>
+        </w:rPr>
+        <w:t>做</w:t>
+      </w:r>
+      <w:r>
+        <w:rPr>
+          <w:rFonts w:hint="eastAsia"/>
+        </w:rPr>
+        <w:t>transformation</w:t>
+      </w:r>
+      <w:r>
+        <w:rPr>
+          <w:rFonts w:hint="eastAsia"/>
+        </w:rPr>
+        <w:t>後的</w:t>
+      </w:r>
+      <w:r>
+        <w:rPr>
+          <w:rFonts w:hint="eastAsia"/>
+        </w:rPr>
+        <w:t>結果</w:t>
+      </w:r>
+    </w:p>
+    <w:p>
       <w:r>
         <w:rPr>
           <w:noProof/>
         </w:rPr>
-        <w:t xml:space="preserve"> </w:t>
-      </w:r>
-      <w:r>
-        <w:rPr>
-          <w:noProof/>
-        </w:rPr>
         <w:drawing>
-          <wp:inline distT="0" distB="0" distL="0" distR="0" wp14:anchorId="62B13BEA" wp14:editId="4454660F">
-            <wp:extent cx="2466975" cy="2281803"/>
-            <wp:effectExtent l="0" t="0" r="0" b="4445"/>
-            <wp:docPr id="37" name="圖片 37" descr="一張含有 文字, 電子用品 的圖片&#10;&#10;自動產生的描述"/>
+          <wp:inline distT="0" distB="0" distL="0" distR="0" wp14:anchorId="0B370371" wp14:editId="588BAF69">
+            <wp:extent cx="3486150" cy="990600"/>
+            <wp:effectExtent l="0" t="0" r="0" b="0"/>
+            <wp:docPr id="11" name="圖片 11" descr="一張含有 文字 的圖片&#10;&#10;自動產生的描述"/>
             <wp:cNvGraphicFramePr>
               <a:graphicFrameLocks xmlns:a="http://schemas.openxmlformats.org/drawingml/2006/main" noChangeAspect="1"/>
             </wp:cNvGraphicFramePr>
@@ -8558,117 +9620,7 @@
               <a:graphicData uri="http://schemas.openxmlformats.org/drawingml/2006/picture">
                 <pic:pic xmlns:pic="http://schemas.openxmlformats.org/drawingml/2006/picture">
                   <pic:nvPicPr>
-                    <pic:cNvPr id="37" name="圖片 37" descr="一張含有 文字, 電子用品 的圖片&#10;&#10;自動產生的描述"/>
-                    <pic:cNvPicPr/>
-                  </pic:nvPicPr>
-                  <pic:blipFill>
-                    <a:blip r:embed="rId36"/>
-                    <a:stretch>
-                      <a:fillRect/>
-                    </a:stretch>
-                  </pic:blipFill>
-                  <pic:spPr>
-                    <a:xfrm>
-                      <a:off x="0" y="0"/>
-                      <a:ext cx="2499886" cy="2312243"/>
-                    </a:xfrm>
-                    <a:prstGeom prst="rect">
-                      <a:avLst/>
-                    </a:prstGeom>
-                  </pic:spPr>
-                </pic:pic>
-              </a:graphicData>
-            </a:graphic>
-          </wp:inline>
-        </w:drawing>
-      </w:r>
-    </w:p>
-    <w:p>
-      <w:pPr>
-        <w:rPr>
-          <w:noProof/>
-        </w:rPr>
-      </w:pPr>
-      <w:r>
-        <w:rPr>
-          <w:rFonts w:hint="eastAsia"/>
-        </w:rPr>
-        <w:t xml:space="preserve">     </w:t>
-      </w:r>
-      <w:r>
-        <w:rPr>
-          <w:rFonts w:hint="eastAsia"/>
-        </w:rPr>
-        <w:t>圖二十五，</w:t>
-      </w:r>
-      <w:r>
-        <w:rPr>
-          <w:rFonts w:hint="eastAsia"/>
-        </w:rPr>
-        <w:t>O</w:t>
-      </w:r>
-      <w:r>
-        <w:t>riginal Image</w:t>
-      </w:r>
-      <w:r>
-        <w:rPr>
-          <w:rFonts w:hint="eastAsia"/>
-        </w:rPr>
-        <w:t xml:space="preserve"> A  </w:t>
-      </w:r>
-      <w:r>
-        <w:t xml:space="preserve">    </w:t>
-      </w:r>
-      <w:r>
-        <w:rPr>
-          <w:rFonts w:hint="eastAsia"/>
-        </w:rPr>
-        <w:t xml:space="preserve">  </w:t>
-      </w:r>
-      <w:r>
-        <w:t xml:space="preserve">  </w:t>
-      </w:r>
-      <w:r>
-        <w:rPr>
-          <w:rFonts w:hint="eastAsia"/>
-        </w:rPr>
-        <w:t>圖二十六，</w:t>
-      </w:r>
-      <w:r>
-        <w:rPr>
-          <w:rFonts w:hint="eastAsia"/>
-        </w:rPr>
-        <w:t>O</w:t>
-      </w:r>
-      <w:r>
-        <w:t>riginal Image</w:t>
-      </w:r>
-      <w:r>
-        <w:rPr>
-          <w:rFonts w:hint="eastAsia"/>
-        </w:rPr>
-        <w:t xml:space="preserve"> B</w:t>
-      </w:r>
-    </w:p>
-    <w:p>
-      <w:r>
-        <w:rPr>
-          <w:noProof/>
-        </w:rPr>
-        <w:lastRenderedPageBreak/>
-        <w:drawing>
-          <wp:inline distT="0" distB="0" distL="0" distR="0" wp14:anchorId="74DC366C" wp14:editId="3F20B96E">
-            <wp:extent cx="2983150" cy="2190750"/>
-            <wp:effectExtent l="0" t="0" r="8255" b="0"/>
-            <wp:docPr id="38" name="圖片 38" descr="一張含有 文字, 電子用品, 電路 的圖片&#10;&#10;自動產生的描述"/>
-            <wp:cNvGraphicFramePr>
-              <a:graphicFrameLocks xmlns:a="http://schemas.openxmlformats.org/drawingml/2006/main" noChangeAspect="1"/>
-            </wp:cNvGraphicFramePr>
-            <a:graphic xmlns:a="http://schemas.openxmlformats.org/drawingml/2006/main">
-              <a:graphicData uri="http://schemas.openxmlformats.org/drawingml/2006/picture">
-                <pic:pic xmlns:pic="http://schemas.openxmlformats.org/drawingml/2006/picture">
-                  <pic:nvPicPr>
-                    <pic:cNvPr id="38" name="圖片 38" descr="一張含有 文字, 電子用品, 電路 的圖片&#10;&#10;自動產生的描述"/>
+                    <pic:cNvPr id="11" name="圖片 11" descr="一張含有 文字 的圖片&#10;&#10;自動產生的描述"/>
                     <pic:cNvPicPr/>
                   </pic:nvPicPr>
                   <pic:blipFill>
@@ -8680,7 +9632,7 @@
                   <pic:spPr>
                     <a:xfrm>
                       <a:off x="0" y="0"/>
-                      <a:ext cx="3001259" cy="2204049"/>
+                      <a:ext cx="3486150" cy="990600"/>
                     </a:xfrm>
                     <a:prstGeom prst="rect">
                       <a:avLst/>
@@ -8694,49 +9646,65 @@
       </w:r>
     </w:p>
     <w:p>
-      <w:r>
-        <w:rPr>
-          <w:rFonts w:hint="eastAsia"/>
-        </w:rPr>
-        <w:t>圖二十七，將</w:t>
-      </w:r>
-      <w:r>
-        <w:rPr>
-          <w:rFonts w:hint="eastAsia"/>
-        </w:rPr>
-        <w:t>B</w:t>
-      </w:r>
-      <w:r>
-        <w:rPr>
-          <w:rFonts w:hint="eastAsia"/>
-        </w:rPr>
-        <w:t>做</w:t>
-      </w:r>
-      <w:r>
-        <w:rPr>
-          <w:rFonts w:hint="eastAsia"/>
-        </w:rPr>
-        <w:t>transformation</w:t>
-      </w:r>
-      <w:r>
-        <w:rPr>
-          <w:rFonts w:hint="eastAsia"/>
-        </w:rPr>
-        <w:t>的結果</w:t>
-      </w:r>
-    </w:p>
-    <w:p/>
-    <w:p>
-      <w:pPr>
-        <w:rPr>
-          <w:b/>
-        </w:rPr>
-      </w:pPr>
-      <w:r>
-        <w:rPr>
-          <w:b/>
-        </w:rPr>
-        <w:t>Discussion:</w:t>
+      <w:pPr>
+        <w:rPr>
+          <w:rFonts w:hint="eastAsia"/>
+        </w:rPr>
+      </w:pPr>
+      <w:r>
+        <w:rPr>
+          <w:rFonts w:hint="eastAsia"/>
+        </w:rPr>
+        <w:t>圖</w:t>
+      </w:r>
+      <w:r>
+        <w:rPr>
+          <w:rFonts w:hint="eastAsia"/>
+        </w:rPr>
+        <w:t>4: Sc</w:t>
+      </w:r>
+      <w:r>
+        <w:t>ale Factor, Rotation angle</w:t>
+      </w:r>
+      <w:r>
+        <w:rPr>
+          <w:rFonts w:hint="eastAsia"/>
+        </w:rPr>
+        <w:t>與</w:t>
+      </w:r>
+      <w:r>
+        <w:rPr>
+          <w:rFonts w:hint="eastAsia"/>
+        </w:rPr>
+        <w:t>In</w:t>
+      </w:r>
+      <w:r>
+        <w:t>tensity difference</w:t>
+      </w:r>
+      <w:r>
+        <w:rPr>
+          <w:rFonts w:hint="eastAsia"/>
+        </w:rPr>
+        <w:t>的數值</w:t>
+      </w:r>
+    </w:p>
+    <w:p>
+      <w:pPr>
+        <w:rPr>
+          <w:b/>
+          <w:sz w:val="32"/>
+          <w:szCs w:val="32"/>
+          <w:u w:val="single"/>
+        </w:rPr>
+      </w:pPr>
+      <w:r>
+        <w:rPr>
+          <w:b/>
+          <w:sz w:val="32"/>
+          <w:szCs w:val="32"/>
+          <w:u w:val="single"/>
+        </w:rPr>
+        <w:t>Discussion</w:t>
       </w:r>
     </w:p>
     <w:p>
@@ -8747,7 +9715,19 @@
         <w:rPr>
           <w:rFonts w:hint="eastAsia"/>
         </w:rPr>
-        <w:t>在這次的作業中，我體會到各種</w:t>
+        <w:t>在這次的作業中，</w:t>
+      </w:r>
+      <w:r>
+        <w:rPr>
+          <w:rFonts w:hint="eastAsia"/>
+        </w:rPr>
+        <w:t>我們被要求</w:t>
+      </w:r>
+      <w:r>
+        <w:rPr>
+          <w:rFonts w:hint="eastAsia"/>
+        </w:rPr>
+        <w:t>實作了一些</w:t>
       </w:r>
       <w:r>
         <w:rPr>
@@ -8756,6 +9736,42 @@
         <w:t>f</w:t>
       </w:r>
       <w:r>
+        <w:t>ilte</w:t>
+      </w:r>
+      <w:r>
+        <w:rPr>
+          <w:rFonts w:hint="eastAsia"/>
+        </w:rPr>
+        <w:t>r</w:t>
+      </w:r>
+      <w:r>
+        <w:rPr>
+          <w:rFonts w:hint="eastAsia"/>
+        </w:rPr>
+        <w:t>與傳統的圖片處理的技術，</w:t>
+      </w:r>
+    </w:p>
+    <w:p>
+      <w:pPr>
+        <w:rPr>
+          <w:rFonts w:hint="eastAsia"/>
+        </w:rPr>
+      </w:pPr>
+    </w:p>
+    <w:p>
+      <w:r>
+        <w:rPr>
+          <w:rFonts w:hint="eastAsia"/>
+        </w:rPr>
+        <w:t>我體會到各種</w:t>
+      </w:r>
+      <w:r>
+        <w:rPr>
+          <w:rFonts w:hint="eastAsia"/>
+        </w:rPr>
+        <w:t>f</w:t>
+      </w:r>
+      <w:r>
         <w:t>ilter</w:t>
       </w:r>
       <w:r>
@@ -8835,20 +9851,29 @@
       <w:pPr>
         <w:rPr>
           <w:b/>
-        </w:rPr>
-      </w:pPr>
-      <w:r>
-        <w:rPr>
-          <w:rFonts w:hint="eastAsia"/>
-          <w:b/>
+          <w:sz w:val="32"/>
+          <w:szCs w:val="32"/>
+          <w:u w:val="single"/>
+        </w:rPr>
+      </w:pPr>
+      <w:r>
+        <w:rPr>
+          <w:rFonts w:hint="eastAsia"/>
+          <w:b/>
+          <w:sz w:val="32"/>
+          <w:szCs w:val="32"/>
+          <w:u w:val="single"/>
         </w:rPr>
         <w:t>C</w:t>
       </w:r>
       <w:r>
         <w:rPr>
           <w:b/>
-        </w:rPr>
-        <w:t>onclusion:</w:t>
+          <w:sz w:val="32"/>
+          <w:szCs w:val="32"/>
+          <w:u w:val="single"/>
+        </w:rPr>
+        <w:t>onclusion</w:t>
       </w:r>
     </w:p>
     <w:p>
@@ -8859,6 +9884,7 @@
         <w:rPr>
           <w:rFonts w:hint="eastAsia"/>
         </w:rPr>
+        <w:lastRenderedPageBreak/>
         <w:t>從這次的作業中，</w:t>
       </w:r>
       <w:r>
@@ -9102,6 +10128,119 @@
     </w:lvl>
   </w:abstractNum>
   <w:abstractNum w:abstractNumId="2" w15:restartNumberingAfterBreak="0">
+    <w:nsid w:val="2C6B41C9"/>
+    <w:multiLevelType w:val="hybridMultilevel"/>
+    <w:tmpl w:val="EC74C224"/>
+    <w:lvl w:ilvl="0" w:tplc="04090001">
+      <w:start w:val="1"/>
+      <w:numFmt w:val="bullet"/>
+      <w:lvlText w:val=""/>
+      <w:lvlJc w:val="left"/>
+      <w:pPr>
+        <w:ind w:left="1440" w:hanging="480"/>
+      </w:pPr>
+      <w:rPr>
+        <w:rFonts w:ascii="Wingdings" w:hAnsi="Wingdings" w:hint="default"/>
+      </w:rPr>
+    </w:lvl>
+    <w:lvl w:ilvl="1" w:tplc="04090003" w:tentative="1">
+      <w:start w:val="1"/>
+      <w:numFmt w:val="bullet"/>
+      <w:lvlText w:val=""/>
+      <w:lvlJc w:val="left"/>
+      <w:pPr>
+        <w:ind w:left="1920" w:hanging="480"/>
+      </w:pPr>
+      <w:rPr>
+        <w:rFonts w:ascii="Wingdings" w:hAnsi="Wingdings" w:hint="default"/>
+      </w:rPr>
+    </w:lvl>
+    <w:lvl w:ilvl="2" w:tplc="04090005" w:tentative="1">
+      <w:start w:val="1"/>
+      <w:numFmt w:val="bullet"/>
+      <w:lvlText w:val=""/>
+      <w:lvlJc w:val="left"/>
+      <w:pPr>
+        <w:ind w:left="2400" w:hanging="480"/>
+      </w:pPr>
+      <w:rPr>
+        <w:rFonts w:ascii="Wingdings" w:hAnsi="Wingdings" w:hint="default"/>
+      </w:rPr>
+    </w:lvl>
+    <w:lvl w:ilvl="3" w:tplc="04090001" w:tentative="1">
+      <w:start w:val="1"/>
+      <w:numFmt w:val="bullet"/>
+      <w:lvlText w:val=""/>
+      <w:lvlJc w:val="left"/>
+      <w:pPr>
+        <w:ind w:left="2880" w:hanging="480"/>
+      </w:pPr>
+      <w:rPr>
+        <w:rFonts w:ascii="Wingdings" w:hAnsi="Wingdings" w:hint="default"/>
+      </w:rPr>
+    </w:lvl>
+    <w:lvl w:ilvl="4" w:tplc="04090003" w:tentative="1">
+      <w:start w:val="1"/>
+      <w:numFmt w:val="bullet"/>
+      <w:lvlText w:val=""/>
+      <w:lvlJc w:val="left"/>
+      <w:pPr>
+        <w:ind w:left="3360" w:hanging="480"/>
+      </w:pPr>
+      <w:rPr>
+        <w:rFonts w:ascii="Wingdings" w:hAnsi="Wingdings" w:hint="default"/>
+      </w:rPr>
+    </w:lvl>
+    <w:lvl w:ilvl="5" w:tplc="04090005" w:tentative="1">
+      <w:start w:val="1"/>
+      <w:numFmt w:val="bullet"/>
+      <w:lvlText w:val=""/>
+      <w:lvlJc w:val="left"/>
+      <w:pPr>
+        <w:ind w:left="3840" w:hanging="480"/>
+      </w:pPr>
+      <w:rPr>
+        <w:rFonts w:ascii="Wingdings" w:hAnsi="Wingdings" w:hint="default"/>
+      </w:rPr>
+    </w:lvl>
+    <w:lvl w:ilvl="6" w:tplc="04090001" w:tentative="1">
+      <w:start w:val="1"/>
+      <w:numFmt w:val="bullet"/>
+      <w:lvlText w:val=""/>
+      <w:lvlJc w:val="left"/>
+      <w:pPr>
+        <w:ind w:left="4320" w:hanging="480"/>
+      </w:pPr>
+      <w:rPr>
+        <w:rFonts w:ascii="Wingdings" w:hAnsi="Wingdings" w:hint="default"/>
+      </w:rPr>
+    </w:lvl>
+    <w:lvl w:ilvl="7" w:tplc="04090003" w:tentative="1">
+      <w:start w:val="1"/>
+      <w:numFmt w:val="bullet"/>
+      <w:lvlText w:val=""/>
+      <w:lvlJc w:val="left"/>
+      <w:pPr>
+        <w:ind w:left="4800" w:hanging="480"/>
+      </w:pPr>
+      <w:rPr>
+        <w:rFonts w:ascii="Wingdings" w:hAnsi="Wingdings" w:hint="default"/>
+      </w:rPr>
+    </w:lvl>
+    <w:lvl w:ilvl="8" w:tplc="04090005" w:tentative="1">
+      <w:start w:val="1"/>
+      <w:numFmt w:val="bullet"/>
+      <w:lvlText w:val=""/>
+      <w:lvlJc w:val="left"/>
+      <w:pPr>
+        <w:ind w:left="5280" w:hanging="480"/>
+      </w:pPr>
+      <w:rPr>
+        <w:rFonts w:ascii="Wingdings" w:hAnsi="Wingdings" w:hint="default"/>
+      </w:rPr>
+    </w:lvl>
+  </w:abstractNum>
+  <w:abstractNum w:abstractNumId="3" w15:restartNumberingAfterBreak="0">
     <w:nsid w:val="38C8012A"/>
     <w:multiLevelType w:val="hybridMultilevel"/>
     <w:tmpl w:val="95D6A60E"/>
@@ -9187,7 +10326,7 @@
       </w:pPr>
     </w:lvl>
   </w:abstractNum>
-  <w:abstractNum w:abstractNumId="3" w15:restartNumberingAfterBreak="0">
+  <w:abstractNum w:abstractNumId="4" w15:restartNumberingAfterBreak="0">
     <w:nsid w:val="3F3D4938"/>
     <w:multiLevelType w:val="hybridMultilevel"/>
     <w:tmpl w:val="DE2859CA"/>
@@ -9276,7 +10415,93 @@
       </w:pPr>
     </w:lvl>
   </w:abstractNum>
-  <w:abstractNum w:abstractNumId="4" w15:restartNumberingAfterBreak="0">
+  <w:abstractNum w:abstractNumId="5" w15:restartNumberingAfterBreak="0">
+    <w:nsid w:val="5A2E60C7"/>
+    <w:multiLevelType w:val="hybridMultilevel"/>
+    <w:tmpl w:val="D6D09700"/>
+    <w:lvl w:ilvl="0" w:tplc="0409000F">
+      <w:start w:val="1"/>
+      <w:numFmt w:val="decimal"/>
+      <w:lvlText w:val="%1."/>
+      <w:lvlJc w:val="left"/>
+      <w:pPr>
+        <w:ind w:left="960" w:hanging="480"/>
+      </w:pPr>
+    </w:lvl>
+    <w:lvl w:ilvl="1" w:tplc="04090019" w:tentative="1">
+      <w:start w:val="1"/>
+      <w:numFmt w:val="ideographTraditional"/>
+      <w:lvlText w:val="%2、"/>
+      <w:lvlJc w:val="left"/>
+      <w:pPr>
+        <w:ind w:left="1440" w:hanging="480"/>
+      </w:pPr>
+    </w:lvl>
+    <w:lvl w:ilvl="2" w:tplc="0409001B" w:tentative="1">
+      <w:start w:val="1"/>
+      <w:numFmt w:val="lowerRoman"/>
+      <w:lvlText w:val="%3."/>
+      <w:lvlJc w:val="right"/>
+      <w:pPr>
+        <w:ind w:left="1920" w:hanging="480"/>
+      </w:pPr>
+    </w:lvl>
+    <w:lvl w:ilvl="3" w:tplc="0409000F" w:tentative="1">
+      <w:start w:val="1"/>
+      <w:numFmt w:val="decimal"/>
+      <w:lvlText w:val="%4."/>
+      <w:lvlJc w:val="left"/>
+      <w:pPr>
+        <w:ind w:left="2400" w:hanging="480"/>
+      </w:pPr>
+    </w:lvl>
+    <w:lvl w:ilvl="4" w:tplc="04090019" w:tentative="1">
+      <w:start w:val="1"/>
+      <w:numFmt w:val="ideographTraditional"/>
+      <w:lvlText w:val="%5、"/>
+      <w:lvlJc w:val="left"/>
+      <w:pPr>
+        <w:ind w:left="2880" w:hanging="480"/>
+      </w:pPr>
+    </w:lvl>
+    <w:lvl w:ilvl="5" w:tplc="0409001B" w:tentative="1">
+      <w:start w:val="1"/>
+      <w:numFmt w:val="lowerRoman"/>
+      <w:lvlText w:val="%6."/>
+      <w:lvlJc w:val="right"/>
+      <w:pPr>
+        <w:ind w:left="3360" w:hanging="480"/>
+      </w:pPr>
+    </w:lvl>
+    <w:lvl w:ilvl="6" w:tplc="0409000F" w:tentative="1">
+      <w:start w:val="1"/>
+      <w:numFmt w:val="decimal"/>
+      <w:lvlText w:val="%7."/>
+      <w:lvlJc w:val="left"/>
+      <w:pPr>
+        <w:ind w:left="3840" w:hanging="480"/>
+      </w:pPr>
+    </w:lvl>
+    <w:lvl w:ilvl="7" w:tplc="04090019" w:tentative="1">
+      <w:start w:val="1"/>
+      <w:numFmt w:val="ideographTraditional"/>
+      <w:lvlText w:val="%8、"/>
+      <w:lvlJc w:val="left"/>
+      <w:pPr>
+        <w:ind w:left="4320" w:hanging="480"/>
+      </w:pPr>
+    </w:lvl>
+    <w:lvl w:ilvl="8" w:tplc="0409001B" w:tentative="1">
+      <w:start w:val="1"/>
+      <w:numFmt w:val="lowerRoman"/>
+      <w:lvlText w:val="%9."/>
+      <w:lvlJc w:val="right"/>
+      <w:pPr>
+        <w:ind w:left="4800" w:hanging="480"/>
+      </w:pPr>
+    </w:lvl>
+  </w:abstractNum>
+  <w:abstractNum w:abstractNumId="6" w15:restartNumberingAfterBreak="0">
     <w:nsid w:val="63156E39"/>
     <w:multiLevelType w:val="hybridMultilevel"/>
     <w:tmpl w:val="91D408AC"/>
@@ -9362,7 +10587,7 @@
       </w:pPr>
     </w:lvl>
   </w:abstractNum>
-  <w:abstractNum w:abstractNumId="5" w15:restartNumberingAfterBreak="0">
+  <w:abstractNum w:abstractNumId="7" w15:restartNumberingAfterBreak="0">
     <w:nsid w:val="76491191"/>
     <w:multiLevelType w:val="hybridMultilevel"/>
     <w:tmpl w:val="4824E1A0"/>
@@ -9452,19 +10677,25 @@
     <w:abstractNumId w:val="1"/>
   </w:num>
   <w:num w:numId="2" w16cid:durableId="1431006460">
-    <w:abstractNumId w:val="3"/>
+    <w:abstractNumId w:val="4"/>
   </w:num>
   <w:num w:numId="3" w16cid:durableId="1048608228">
-    <w:abstractNumId w:val="5"/>
+    <w:abstractNumId w:val="7"/>
   </w:num>
   <w:num w:numId="4" w16cid:durableId="1889223278">
     <w:abstractNumId w:val="0"/>
   </w:num>
   <w:num w:numId="5" w16cid:durableId="813105439">
-    <w:abstractNumId w:val="2"/>
+    <w:abstractNumId w:val="3"/>
   </w:num>
   <w:num w:numId="6" w16cid:durableId="487746689">
-    <w:abstractNumId w:val="4"/>
+    <w:abstractNumId w:val="6"/>
+  </w:num>
+  <w:num w:numId="7" w16cid:durableId="731852061">
+    <w:abstractNumId w:val="5"/>
+  </w:num>
+  <w:num w:numId="8" w16cid:durableId="390155880">
+    <w:abstractNumId w:val="2"/>
   </w:num>
 </w:numbering>
 </file>

</xml_diff>